<commit_message>
New 'Contractor' component (generalized 'CivicActions'); use secrender against templates
</commit_message>
<xml_diff>
--- a/docx/AC.docx
+++ b/docx/AC.docx
@@ -390,11 +390,41 @@
       <w:pPr>
         <w:pStyle w:val="Heading5"/>
       </w:pPr>
-      <w:bookmarkStart w:id="31" w:name="drupal"/>
+      <w:bookmarkStart w:id="31" w:name="civicactions-1"/>
+      <w:r>
+        <w:t xml:space="preserve">CivicActions</w:t>
+      </w:r>
+      <w:bookmarkEnd w:id="31"/>
+    </w:p>
+    <w:p>
+      <w:pPr>
+        <w:pStyle w:val="FirstParagraph"/>
+      </w:pPr>
+      <w:r>
+        <w:t xml:space="preserve">CivicActions Operations staff, in collaboration with CivicActions’ Security Office, will set up privileged accounts for the following roles:</w:t>
+      </w:r>
+      <w:r>
+        <w:t xml:space="preserve"> </w:t>
+      </w:r>
+      <w:r>
+        <w:t xml:space="preserve">• Developer - a user-level account that has access to application features and sanitized databases</w:t>
+      </w:r>
+      <w:r>
+        <w:t xml:space="preserve"> </w:t>
+      </w:r>
+      <w:r>
+        <w:t xml:space="preserve">• System Administrator - user accounts that enjoy full system administrator access</w:t>
+      </w:r>
+    </w:p>
+    <w:p>
+      <w:pPr>
+        <w:pStyle w:val="Heading5"/>
+      </w:pPr>
+      <w:bookmarkStart w:id="32" w:name="drupal"/>
       <w:r>
         <w:t xml:space="preserve">Drupal</w:t>
       </w:r>
-      <w:bookmarkEnd w:id="31"/>
+      <w:bookmarkEnd w:id="32"/>
     </w:p>
     <w:p>
       <w:pPr>
@@ -438,11 +468,11 @@
       <w:pPr>
         <w:pStyle w:val="Heading5"/>
       </w:pPr>
-      <w:bookmarkStart w:id="32" w:name="ssh"/>
+      <w:bookmarkStart w:id="33" w:name="ssh"/>
       <w:r>
         <w:t xml:space="preserve">SSH</w:t>
       </w:r>
-      <w:bookmarkEnd w:id="32"/>
+      <w:bookmarkEnd w:id="33"/>
     </w:p>
     <w:p>
       <w:pPr>
@@ -477,21 +507,21 @@
       <w:pPr>
         <w:pStyle w:val="Heading4"/>
       </w:pPr>
-      <w:bookmarkStart w:id="33" w:name="b"/>
+      <w:bookmarkStart w:id="34" w:name="b"/>
       <w:r>
         <w:t xml:space="preserve">b</w:t>
       </w:r>
-      <w:bookmarkEnd w:id="33"/>
-    </w:p>
-    <w:p>
-      <w:pPr>
-        <w:pStyle w:val="Heading5"/>
-      </w:pPr>
-      <w:bookmarkStart w:id="34" w:name="civicactions-1"/>
+      <w:bookmarkEnd w:id="34"/>
+    </w:p>
+    <w:p>
+      <w:pPr>
+        <w:pStyle w:val="Heading5"/>
+      </w:pPr>
+      <w:bookmarkStart w:id="35" w:name="civicactions-2"/>
       <w:r>
         <w:t xml:space="preserve">CivicActions</w:t>
       </w:r>
-      <w:bookmarkEnd w:id="34"/>
+      <w:bookmarkEnd w:id="35"/>
     </w:p>
     <w:p>
       <w:pPr>
@@ -507,7 +537,7 @@
         <w:t xml:space="preserve">“</w:t>
       </w:r>
       <w:r>
-        <w:t xml:space="preserve">admininstrator</w:t>
+        <w:t xml:space="preserve">administrator</w:t>
       </w:r>
       <w:r>
         <w:t xml:space="preserve">”</w:t>
@@ -516,28 +546,28 @@
         <w:t xml:space="preserve"> </w:t>
       </w:r>
       <w:r>
-        <w:t xml:space="preserve">role for the management of all accounts issued to internal admin roles supporting the information system. Account requests are initiated by the Project Manager by completing a ticket request and the CivicActions Operation Team manages the entire account creation process.</w:t>
+        <w:t xml:space="preserve">role for the management of all accounts issued to internal admin roles supporting the information system. Account requests are initiated by the Project Manager by completing a ticket request and the CivicActions Operation staff manages the entire account creation process.</w:t>
       </w:r>
     </w:p>
     <w:p>
       <w:pPr>
         <w:pStyle w:val="Heading4"/>
       </w:pPr>
-      <w:bookmarkStart w:id="35" w:name="d"/>
+      <w:bookmarkStart w:id="36" w:name="d"/>
       <w:r>
         <w:t xml:space="preserve">d</w:t>
       </w:r>
-      <w:bookmarkEnd w:id="35"/>
-    </w:p>
-    <w:p>
-      <w:pPr>
-        <w:pStyle w:val="Heading5"/>
-      </w:pPr>
-      <w:bookmarkStart w:id="36" w:name="civicactions-2"/>
+      <w:bookmarkEnd w:id="36"/>
+    </w:p>
+    <w:p>
+      <w:pPr>
+        <w:pStyle w:val="Heading5"/>
+      </w:pPr>
+      <w:bookmarkStart w:id="37" w:name="civicactions-3"/>
       <w:r>
         <w:t xml:space="preserve">CivicActions</w:t>
       </w:r>
-      <w:bookmarkEnd w:id="36"/>
+      <w:bookmarkEnd w:id="37"/>
     </w:p>
     <w:p>
       <w:pPr>
@@ -551,74 +581,74 @@
       <w:pPr>
         <w:pStyle w:val="Heading5"/>
       </w:pPr>
-      <w:bookmarkStart w:id="37" w:name="drupal-1"/>
+      <w:bookmarkStart w:id="38" w:name="drupal-1"/>
       <w:r>
         <w:t xml:space="preserve">Drupal</w:t>
       </w:r>
-      <w:bookmarkEnd w:id="37"/>
-    </w:p>
-    <w:p>
-      <w:pPr>
-        <w:pStyle w:val="FirstParagraph"/>
-      </w:pPr>
-      <w:r>
-        <w:t xml:space="preserve">Drupal has a sophisticated permissions and role-based access control built in. Each role within Drupal can only access the documents and controls for which their privilege allows.</w:t>
+      <w:bookmarkEnd w:id="38"/>
+    </w:p>
+    <w:p>
+      <w:pPr>
+        <w:pStyle w:val="FirstParagraph"/>
+      </w:pPr>
+      <w:r>
+        <w:t xml:space="preserve">Drupal has a sophisticated permissions and role-based access control built-in. Each role within Drupal can only access the documents and controls for which their privilege allows.</w:t>
       </w:r>
     </w:p>
     <w:p>
       <w:pPr>
         <w:pStyle w:val="Heading4"/>
       </w:pPr>
-      <w:bookmarkStart w:id="38" w:name="e"/>
+      <w:bookmarkStart w:id="39" w:name="e"/>
       <w:r>
         <w:t xml:space="preserve">e</w:t>
       </w:r>
-      <w:bookmarkEnd w:id="38"/>
-    </w:p>
-    <w:p>
-      <w:pPr>
-        <w:pStyle w:val="Heading5"/>
-      </w:pPr>
-      <w:bookmarkStart w:id="39" w:name="civicactions-3"/>
+      <w:bookmarkEnd w:id="39"/>
+    </w:p>
+    <w:p>
+      <w:pPr>
+        <w:pStyle w:val="Heading5"/>
+      </w:pPr>
+      <w:bookmarkStart w:id="40" w:name="civicactions-4"/>
       <w:r>
         <w:t xml:space="preserve">CivicActions</w:t>
       </w:r>
-      <w:bookmarkEnd w:id="39"/>
-    </w:p>
-    <w:p>
-      <w:pPr>
-        <w:pStyle w:val="FirstParagraph"/>
-      </w:pPr>
-      <w:r>
-        <w:t xml:space="preserve">All accounts issued for the admin management of Application or SSH access must be approved by the System Owner or Project Manager who must create an account request. The CivicActions Operations Team applies appropriate account permissions and settings based on the job role and function documented within the request ticket using processes defined by the CivicActions Security Team.</w:t>
+      <w:bookmarkEnd w:id="40"/>
+    </w:p>
+    <w:p>
+      <w:pPr>
+        <w:pStyle w:val="FirstParagraph"/>
+      </w:pPr>
+      <w:r>
+        <w:t xml:space="preserve">All accounts issued for the admin management of Application or SSH access must be approved by the System Owner or Project Manager who must create an account request. The CivicActions Operations staff applies appropriate account permissions and settings based on the job role and function documented within the request ticket using processes defined by the CivicActions’ Security Office.</w:t>
       </w:r>
     </w:p>
     <w:p>
       <w:pPr>
         <w:pStyle w:val="Heading4"/>
       </w:pPr>
-      <w:bookmarkStart w:id="40" w:name="f"/>
+      <w:bookmarkStart w:id="41" w:name="f"/>
       <w:r>
         <w:t xml:space="preserve">f</w:t>
       </w:r>
-      <w:bookmarkEnd w:id="40"/>
-    </w:p>
-    <w:p>
-      <w:pPr>
-        <w:pStyle w:val="Heading5"/>
-      </w:pPr>
-      <w:bookmarkStart w:id="41" w:name="civicactions-4"/>
+      <w:bookmarkEnd w:id="41"/>
+    </w:p>
+    <w:p>
+      <w:pPr>
+        <w:pStyle w:val="Heading5"/>
+      </w:pPr>
+      <w:bookmarkStart w:id="42" w:name="civicactions-5"/>
       <w:r>
         <w:t xml:space="preserve">CivicActions</w:t>
       </w:r>
-      <w:bookmarkEnd w:id="41"/>
-    </w:p>
-    <w:p>
-      <w:pPr>
-        <w:pStyle w:val="FirstParagraph"/>
-      </w:pPr>
-      <w:r>
-        <w:t xml:space="preserve">CivicActions Operations is responsible for the following account management activities for both internal administrative users and customer accounts:</w:t>
+      <w:bookmarkEnd w:id="42"/>
+    </w:p>
+    <w:p>
+      <w:pPr>
+        <w:pStyle w:val="FirstParagraph"/>
+      </w:pPr>
+      <w:r>
+        <w:t xml:space="preserve">CivicActions Operations staff is responsible for the following account management activities for both internal administrative users and customer accounts:</w:t>
       </w:r>
       <w:r>
         <w:t xml:space="preserve"> </w:t>
@@ -661,21 +691,21 @@
       <w:pPr>
         <w:pStyle w:val="Heading4"/>
       </w:pPr>
-      <w:bookmarkStart w:id="42" w:name="g"/>
+      <w:bookmarkStart w:id="43" w:name="g"/>
       <w:r>
         <w:t xml:space="preserve">g</w:t>
       </w:r>
-      <w:bookmarkEnd w:id="42"/>
-    </w:p>
-    <w:p>
-      <w:pPr>
-        <w:pStyle w:val="Heading5"/>
-      </w:pPr>
-      <w:bookmarkStart w:id="43" w:name="civicactions-5"/>
+      <w:bookmarkEnd w:id="43"/>
+    </w:p>
+    <w:p>
+      <w:pPr>
+        <w:pStyle w:val="Heading5"/>
+      </w:pPr>
+      <w:bookmarkStart w:id="44" w:name="civicactions-6"/>
       <w:r>
         <w:t xml:space="preserve">CivicActions</w:t>
       </w:r>
-      <w:bookmarkEnd w:id="43"/>
+      <w:bookmarkEnd w:id="44"/>
     </w:p>
     <w:p>
       <w:pPr>
@@ -689,39 +719,39 @@
       <w:pPr>
         <w:pStyle w:val="Heading5"/>
       </w:pPr>
-      <w:bookmarkStart w:id="44" w:name="drupal-2"/>
+      <w:bookmarkStart w:id="45" w:name="drupal-2"/>
       <w:r>
         <w:t xml:space="preserve">Drupal</w:t>
       </w:r>
-      <w:bookmarkEnd w:id="44"/>
-    </w:p>
-    <w:p>
-      <w:pPr>
-        <w:pStyle w:val="FirstParagraph"/>
-      </w:pPr>
-      <w:r>
-        <w:t xml:space="preserve">Drupal monitors the usage of information accounts in the watchdog.log.</w:t>
+      <w:bookmarkEnd w:id="45"/>
+    </w:p>
+    <w:p>
+      <w:pPr>
+        <w:pStyle w:val="FirstParagraph"/>
+      </w:pPr>
+      <w:r>
+        <w:t xml:space="preserve">Drupal monitors the usage of information accounts in the Watchdog log.</w:t>
       </w:r>
     </w:p>
     <w:p>
       <w:pPr>
         <w:pStyle w:val="Heading4"/>
       </w:pPr>
-      <w:bookmarkStart w:id="45" w:name="h"/>
+      <w:bookmarkStart w:id="46" w:name="h"/>
       <w:r>
         <w:t xml:space="preserve">h</w:t>
       </w:r>
-      <w:bookmarkEnd w:id="45"/>
-    </w:p>
-    <w:p>
-      <w:pPr>
-        <w:pStyle w:val="Heading5"/>
-      </w:pPr>
-      <w:bookmarkStart w:id="46" w:name="civicactions-6"/>
+      <w:bookmarkEnd w:id="46"/>
+    </w:p>
+    <w:p>
+      <w:pPr>
+        <w:pStyle w:val="Heading5"/>
+      </w:pPr>
+      <w:bookmarkStart w:id="47" w:name="civicactions-7"/>
       <w:r>
         <w:t xml:space="preserve">CivicActions</w:t>
       </w:r>
-      <w:bookmarkEnd w:id="46"/>
+      <w:bookmarkEnd w:id="47"/>
     </w:p>
     <w:p>
       <w:pPr>
@@ -735,77 +765,77 @@
       <w:pPr>
         <w:pStyle w:val="Heading4"/>
       </w:pPr>
-      <w:bookmarkStart w:id="47" w:name="i"/>
+      <w:bookmarkStart w:id="48" w:name="i"/>
       <w:r>
         <w:t xml:space="preserve">i</w:t>
       </w:r>
-      <w:bookmarkEnd w:id="47"/>
-    </w:p>
-    <w:p>
-      <w:pPr>
-        <w:pStyle w:val="Heading5"/>
-      </w:pPr>
-      <w:bookmarkStart w:id="48" w:name="civicactions-7"/>
+      <w:bookmarkEnd w:id="48"/>
+    </w:p>
+    <w:p>
+      <w:pPr>
+        <w:pStyle w:val="Heading5"/>
+      </w:pPr>
+      <w:bookmarkStart w:id="49" w:name="civicactions-8"/>
       <w:r>
         <w:t xml:space="preserve">CivicActions</w:t>
       </w:r>
-      <w:bookmarkEnd w:id="48"/>
-    </w:p>
-    <w:p>
-      <w:pPr>
-        <w:pStyle w:val="FirstParagraph"/>
-      </w:pPr>
-      <w:r>
-        <w:t xml:space="preserve">System accounts require access authorizations prior to accounts being created. The Project Manager must initiate an access request for an account to be created. CivicActions Operations reviews the request to ensure accuracy, including intended system usage and other attributes of the user access being requested.</w:t>
+      <w:bookmarkEnd w:id="49"/>
+    </w:p>
+    <w:p>
+      <w:pPr>
+        <w:pStyle w:val="FirstParagraph"/>
+      </w:pPr>
+      <w:r>
+        <w:t xml:space="preserve">System accounts require access authorizations prior to accounts being created. The Project Manager must initiate an access request for an account to be created. CivicActions’ Operations staff reviews the request to ensure accuracy, including intended system usage and other attributes of the user access being requested.</w:t>
       </w:r>
     </w:p>
     <w:p>
       <w:pPr>
         <w:pStyle w:val="Heading4"/>
       </w:pPr>
-      <w:bookmarkStart w:id="49" w:name="j"/>
+      <w:bookmarkStart w:id="50" w:name="j"/>
       <w:r>
         <w:t xml:space="preserve">j</w:t>
       </w:r>
-      <w:bookmarkEnd w:id="49"/>
-    </w:p>
-    <w:p>
-      <w:pPr>
-        <w:pStyle w:val="Heading5"/>
-      </w:pPr>
-      <w:bookmarkStart w:id="50" w:name="civicactions-8"/>
+      <w:bookmarkEnd w:id="50"/>
+    </w:p>
+    <w:p>
+      <w:pPr>
+        <w:pStyle w:val="Heading5"/>
+      </w:pPr>
+      <w:bookmarkStart w:id="51" w:name="civicactions-9"/>
       <w:r>
         <w:t xml:space="preserve">CivicActions</w:t>
       </w:r>
-      <w:bookmarkEnd w:id="50"/>
-    </w:p>
-    <w:p>
-      <w:pPr>
-        <w:pStyle w:val="FirstParagraph"/>
-      </w:pPr>
-      <w:r>
-        <w:t xml:space="preserve">All privileged accounts are reviewed by CivicActions Operations every 180 days.</w:t>
+      <w:bookmarkEnd w:id="51"/>
+    </w:p>
+    <w:p>
+      <w:pPr>
+        <w:pStyle w:val="FirstParagraph"/>
+      </w:pPr>
+      <w:r>
+        <w:t xml:space="preserve">All privileged accounts are reviewed by CivicActions Operations staff every 180 days.</w:t>
       </w:r>
     </w:p>
     <w:p>
       <w:pPr>
         <w:pStyle w:val="Heading4"/>
       </w:pPr>
-      <w:bookmarkStart w:id="51" w:name="k"/>
+      <w:bookmarkStart w:id="52" w:name="k"/>
       <w:r>
         <w:t xml:space="preserve">k</w:t>
       </w:r>
-      <w:bookmarkEnd w:id="51"/>
-    </w:p>
-    <w:p>
-      <w:pPr>
-        <w:pStyle w:val="Heading5"/>
-      </w:pPr>
-      <w:bookmarkStart w:id="52" w:name="civicactions-9"/>
+      <w:bookmarkEnd w:id="52"/>
+    </w:p>
+    <w:p>
+      <w:pPr>
+        <w:pStyle w:val="Heading5"/>
+      </w:pPr>
+      <w:bookmarkStart w:id="53" w:name="civicactions-10"/>
       <w:r>
         <w:t xml:space="preserve">CivicActions</w:t>
       </w:r>
-      <w:bookmarkEnd w:id="52"/>
+      <w:bookmarkEnd w:id="53"/>
     </w:p>
     <w:p>
       <w:pPr>
@@ -819,11 +849,11 @@
       <w:pPr>
         <w:pStyle w:val="Heading3"/>
       </w:pPr>
-      <w:bookmarkStart w:id="53" w:name="ac-3-access-enforcement"/>
+      <w:bookmarkStart w:id="54" w:name="ac-3-access-enforcement"/>
       <w:r>
         <w:t xml:space="preserve">AC-3: Access Enforcement</w:t>
       </w:r>
-      <w:bookmarkEnd w:id="53"/>
+      <w:bookmarkEnd w:id="54"/>
     </w:p>
     <w:p>
       <w:pPr>
@@ -837,11 +867,11 @@
       <w:pPr>
         <w:pStyle w:val="Heading5"/>
       </w:pPr>
-      <w:bookmarkStart w:id="54" w:name="aws-3"/>
+      <w:bookmarkStart w:id="55" w:name="aws-3"/>
       <w:r>
         <w:t xml:space="preserve">AWS</w:t>
       </w:r>
-      <w:bookmarkEnd w:id="54"/>
+      <w:bookmarkEnd w:id="55"/>
     </w:p>
     <w:p>
       <w:pPr>
@@ -855,36 +885,18 @@
       <w:pPr>
         <w:pStyle w:val="Heading5"/>
       </w:pPr>
-      <w:bookmarkStart w:id="55" w:name="drupal-3"/>
+      <w:bookmarkStart w:id="56" w:name="drupal-3"/>
       <w:r>
         <w:t xml:space="preserve">Drupal</w:t>
       </w:r>
-      <w:bookmarkEnd w:id="55"/>
-    </w:p>
-    <w:p>
-      <w:pPr>
-        <w:pStyle w:val="FirstParagraph"/>
-      </w:pPr>
-      <w:r>
-        <w:t xml:space="preserve">Access control in Drupal is enforced by authentication via unique username/password for every type of user except Anonymous user. The user’s privileges, permissions and access are provided on</w:t>
-      </w:r>
-      <w:r>
-        <w:t xml:space="preserve"> </w:t>
-      </w:r>
-      <w:r>
-        <w:t xml:space="preserve">“</w:t>
-      </w:r>
-      <w:r>
-        <w:t xml:space="preserve">least privilege</w:t>
-      </w:r>
-      <w:r>
-        <w:t xml:space="preserve">”</w:t>
-      </w:r>
-      <w:r>
-        <w:t xml:space="preserve"> </w:t>
-      </w:r>
-      <w:r>
-        <w:t xml:space="preserve">principle.</w:t>
+      <w:bookmarkEnd w:id="56"/>
+    </w:p>
+    <w:p>
+      <w:pPr>
+        <w:pStyle w:val="FirstParagraph"/>
+      </w:pPr>
+      <w:r>
+        <w:t xml:space="preserve">Access control in Drupal is enforced by authentication via a unique username/password for every type of user except Anonymous user. The user’s privileges, permissions, and access are provided on the principle of least privilege.</w:t>
       </w:r>
       <w:r>
         <w:t xml:space="preserve"> </w:t>
@@ -897,11 +909,11 @@
       <w:pPr>
         <w:pStyle w:val="Heading3"/>
       </w:pPr>
-      <w:bookmarkStart w:id="56" w:name="ac-6-least-privilege"/>
+      <w:bookmarkStart w:id="57" w:name="ac-6-least-privilege"/>
       <w:r>
         <w:t xml:space="preserve">AC-6: Least Privilege</w:t>
       </w:r>
-      <w:bookmarkEnd w:id="56"/>
+      <w:bookmarkEnd w:id="57"/>
     </w:p>
     <w:p>
       <w:pPr>
@@ -915,11 +927,11 @@
       <w:pPr>
         <w:pStyle w:val="Heading5"/>
       </w:pPr>
-      <w:bookmarkStart w:id="57" w:name="aws-4"/>
+      <w:bookmarkStart w:id="58" w:name="aws-4"/>
       <w:r>
         <w:t xml:space="preserve">AWS</w:t>
       </w:r>
-      <w:bookmarkEnd w:id="57"/>
+      <w:bookmarkEnd w:id="58"/>
     </w:p>
     <w:p>
       <w:pPr>
@@ -933,11 +945,11 @@
       <w:pPr>
         <w:pStyle w:val="Heading5"/>
       </w:pPr>
-      <w:bookmarkStart w:id="58" w:name="civicactions-10"/>
+      <w:bookmarkStart w:id="59" w:name="civicactions-11"/>
       <w:r>
         <w:t xml:space="preserve">CivicActions</w:t>
       </w:r>
-      <w:bookmarkEnd w:id="58"/>
+      <w:bookmarkEnd w:id="59"/>
     </w:p>
     <w:p>
       <w:pPr>
@@ -951,24 +963,24 @@
       <w:pPr>
         <w:pStyle w:val="Heading5"/>
       </w:pPr>
-      <w:bookmarkStart w:id="59" w:name="drupal-4"/>
+      <w:bookmarkStart w:id="60" w:name="drupal-4"/>
       <w:r>
         <w:t xml:space="preserve">Drupal</w:t>
       </w:r>
-      <w:bookmarkEnd w:id="59"/>
-    </w:p>
-    <w:p>
-      <w:pPr>
-        <w:pStyle w:val="FirstParagraph"/>
-      </w:pPr>
-      <w:r>
-        <w:t xml:space="preserve">CivicActions implements the policy of least privilege for all logical components of Drupal by allowing only authorized access for users, which are necessary to accomplish assigned tasks in accordance with business functions and organizational need.</w:t>
-      </w:r>
-      <w:r>
-        <w:t xml:space="preserve"> </w:t>
-      </w:r>
-      <w:r>
-        <w:t xml:space="preserve">At the application layer, Drupal is designed with a role based user access system, a least privileged approach based on assignment of privileges to roles. Drupal‘s permission systems enables control of what users can do and see on the site. CivicActions has defined a specific set of permissions for each of the user roles mentioned in control AC-5.</w:t>
+      <w:bookmarkEnd w:id="60"/>
+    </w:p>
+    <w:p>
+      <w:pPr>
+        <w:pStyle w:val="FirstParagraph"/>
+      </w:pPr>
+      <w:r>
+        <w:t xml:space="preserve">CivicActions implements the policy of least privilege for all logical components of Drupal by allowing only authorized access for users, which are necessary to accomplish assigned tasks in accordance with business functions and organizational needs.</w:t>
+      </w:r>
+      <w:r>
+        <w:t xml:space="preserve"> </w:t>
+      </w:r>
+      <w:r>
+        <w:t xml:space="preserve">At the application layer, Drupal is designed with a role-based user access system, a least-privileged approach based on the assignment of privileges to roles. Drupal‘s permission systems enable control of what users can do and see on the site. CivicActions has defined a specific set of permissions for each of the user roles mentioned in control AC-5.</w:t>
       </w:r>
       <w:r>
         <w:t xml:space="preserve"> </w:t>
@@ -981,11 +993,11 @@
       <w:pPr>
         <w:pStyle w:val="Heading5"/>
       </w:pPr>
-      <w:bookmarkStart w:id="60" w:name="ssh-1"/>
+      <w:bookmarkStart w:id="61" w:name="ssh-1"/>
       <w:r>
         <w:t xml:space="preserve">SSH</w:t>
       </w:r>
-      <w:bookmarkEnd w:id="60"/>
+      <w:bookmarkEnd w:id="61"/>
     </w:p>
     <w:p>
       <w:pPr>
@@ -999,11 +1011,11 @@
       <w:pPr>
         <w:pStyle w:val="Heading3"/>
       </w:pPr>
-      <w:bookmarkStart w:id="61" w:name="X33d736f93d60cae08d32664f7e02756e0cd6ae8"/>
+      <w:bookmarkStart w:id="62" w:name="X33d736f93d60cae08d32664f7e02756e0cd6ae8"/>
       <w:r>
         <w:t xml:space="preserve">AC-6 (9): Auditing Use Of Privileged Functions</w:t>
       </w:r>
-      <w:bookmarkEnd w:id="61"/>
+      <w:bookmarkEnd w:id="62"/>
     </w:p>
     <w:p>
       <w:pPr>
@@ -1017,11 +1029,11 @@
       <w:pPr>
         <w:pStyle w:val="Heading5"/>
       </w:pPr>
-      <w:bookmarkStart w:id="62" w:name="drupal-5"/>
+      <w:bookmarkStart w:id="63" w:name="drupal-5"/>
       <w:r>
         <w:t xml:space="preserve">Drupal</w:t>
       </w:r>
-      <w:bookmarkEnd w:id="62"/>
+      <w:bookmarkEnd w:id="63"/>
     </w:p>
     <w:p>
       <w:pPr>
@@ -1035,11 +1047,11 @@
       <w:pPr>
         <w:pStyle w:val="Heading3"/>
       </w:pPr>
-      <w:bookmarkStart w:id="63" w:name="ac-7-unsuccessful-logon-attempts"/>
+      <w:bookmarkStart w:id="64" w:name="ac-7-unsuccessful-logon-attempts"/>
       <w:r>
         <w:t xml:space="preserve">AC-7: Unsuccessful Logon Attempts</w:t>
       </w:r>
-      <w:bookmarkEnd w:id="63"/>
+      <w:bookmarkEnd w:id="64"/>
     </w:p>
     <w:p>
       <w:pPr>
@@ -1077,11 +1089,11 @@
       <w:pPr>
         <w:pStyle w:val="Heading5"/>
       </w:pPr>
-      <w:bookmarkStart w:id="64" w:name="aws-5"/>
+      <w:bookmarkStart w:id="65" w:name="aws-5"/>
       <w:r>
         <w:t xml:space="preserve">AWS</w:t>
       </w:r>
-      <w:bookmarkEnd w:id="64"/>
+      <w:bookmarkEnd w:id="65"/>
     </w:p>
     <w:p>
       <w:pPr>
@@ -1095,67 +1107,67 @@
       <w:pPr>
         <w:pStyle w:val="Heading4"/>
       </w:pPr>
-      <w:bookmarkStart w:id="65" w:name="a-1"/>
+      <w:bookmarkStart w:id="66" w:name="a-1"/>
       <w:r>
         <w:t xml:space="preserve">a</w:t>
       </w:r>
-      <w:bookmarkEnd w:id="65"/>
-    </w:p>
-    <w:p>
-      <w:pPr>
-        <w:pStyle w:val="Heading5"/>
-      </w:pPr>
-      <w:bookmarkStart w:id="66" w:name="drupal-6"/>
+      <w:bookmarkEnd w:id="66"/>
+    </w:p>
+    <w:p>
+      <w:pPr>
+        <w:pStyle w:val="Heading5"/>
+      </w:pPr>
+      <w:bookmarkStart w:id="67" w:name="drupal-6"/>
       <w:r>
         <w:t xml:space="preserve">Drupal</w:t>
       </w:r>
-      <w:bookmarkEnd w:id="66"/>
-    </w:p>
-    <w:p>
-      <w:pPr>
-        <w:pStyle w:val="FirstParagraph"/>
-      </w:pPr>
-      <w:r>
-        <w:t xml:space="preserve">Drupal can be configured to lock an account after a specified number of invalid login attempts within specified time period.</w:t>
+      <w:bookmarkEnd w:id="67"/>
+    </w:p>
+    <w:p>
+      <w:pPr>
+        <w:pStyle w:val="FirstParagraph"/>
+      </w:pPr>
+      <w:r>
+        <w:t xml:space="preserve">Drupal can be configured to lock an account after a specified number of invalid login attempts within a specified time period.</w:t>
       </w:r>
     </w:p>
     <w:p>
       <w:pPr>
         <w:pStyle w:val="Heading4"/>
       </w:pPr>
-      <w:bookmarkStart w:id="67" w:name="b-1"/>
+      <w:bookmarkStart w:id="68" w:name="b-1"/>
       <w:r>
         <w:t xml:space="preserve">b</w:t>
       </w:r>
-      <w:bookmarkEnd w:id="67"/>
-    </w:p>
-    <w:p>
-      <w:pPr>
-        <w:pStyle w:val="Heading5"/>
-      </w:pPr>
-      <w:bookmarkStart w:id="68" w:name="drupal-7"/>
+      <w:bookmarkEnd w:id="68"/>
+    </w:p>
+    <w:p>
+      <w:pPr>
+        <w:pStyle w:val="Heading5"/>
+      </w:pPr>
+      <w:bookmarkStart w:id="69" w:name="drupal-7"/>
       <w:r>
         <w:t xml:space="preserve">Drupal</w:t>
       </w:r>
-      <w:bookmarkEnd w:id="68"/>
-    </w:p>
-    <w:p>
-      <w:pPr>
-        <w:pStyle w:val="FirstParagraph"/>
-      </w:pPr>
-      <w:r>
-        <w:t xml:space="preserve">Lock down following unsuccessful attempts is configurable by Drupal administrators to conform to defined requirements. When a user exceeds the limit of invalid logon attempts, their account is automatically locked for a specfied time and requires administrator action to unlock the account before the lockout period expires.</w:t>
+      <w:bookmarkEnd w:id="69"/>
+    </w:p>
+    <w:p>
+      <w:pPr>
+        <w:pStyle w:val="FirstParagraph"/>
+      </w:pPr>
+      <w:r>
+        <w:t xml:space="preserve">Lockdown following unsuccessful attempts is configurable by Drupal administrators to conform to defined requirements. When a user exceeds the limit of invalid login attempts, their account is automatically locked for a specified time and requires administrator action to unlock the account before the lockout period expires.</w:t>
       </w:r>
     </w:p>
     <w:p>
       <w:pPr>
         <w:pStyle w:val="Heading3"/>
       </w:pPr>
-      <w:bookmarkStart w:id="69" w:name="Xe9df451298b4af2946e7e512cc51c94e4d4dbb1"/>
+      <w:bookmarkStart w:id="70" w:name="Xe9df451298b4af2946e7e512cc51c94e4d4dbb1"/>
       <w:r>
         <w:t xml:space="preserve">AC-14: Permitted Actions Without Identification Or Authentication</w:t>
       </w:r>
-      <w:bookmarkEnd w:id="69"/>
+      <w:bookmarkEnd w:id="70"/>
     </w:p>
     <w:p>
       <w:pPr>
@@ -1193,11 +1205,11 @@
       <w:pPr>
         <w:pStyle w:val="Heading5"/>
       </w:pPr>
-      <w:bookmarkStart w:id="70" w:name="drupal-8"/>
+      <w:bookmarkStart w:id="71" w:name="drupal-8"/>
       <w:r>
         <w:t xml:space="preserve">Drupal</w:t>
       </w:r>
-      <w:bookmarkEnd w:id="70"/>
+      <w:bookmarkEnd w:id="71"/>
     </w:p>
     <w:p>
       <w:pPr>
@@ -1211,11 +1223,11 @@
       <w:pPr>
         <w:pStyle w:val="Heading3"/>
       </w:pPr>
-      <w:bookmarkStart w:id="71" w:name="ac-17-remote-access"/>
+      <w:bookmarkStart w:id="72" w:name="ac-17-remote-access"/>
       <w:r>
         <w:t xml:space="preserve">AC-17: Remote Access</w:t>
       </w:r>
-      <w:bookmarkEnd w:id="71"/>
+      <w:bookmarkEnd w:id="72"/>
     </w:p>
     <w:p>
       <w:pPr>
@@ -1253,11 +1265,11 @@
       <w:pPr>
         <w:pStyle w:val="Heading5"/>
       </w:pPr>
-      <w:bookmarkStart w:id="72" w:name="aws-6"/>
+      <w:bookmarkStart w:id="73" w:name="aws-6"/>
       <w:r>
         <w:t xml:space="preserve">AWS</w:t>
       </w:r>
-      <w:bookmarkEnd w:id="72"/>
+      <w:bookmarkEnd w:id="73"/>
     </w:p>
     <w:p>
       <w:pPr>
@@ -1271,11 +1283,11 @@
       <w:pPr>
         <w:pStyle w:val="Heading5"/>
       </w:pPr>
-      <w:bookmarkStart w:id="73" w:name="civicactions-11"/>
+      <w:bookmarkStart w:id="74" w:name="civicactions-12"/>
       <w:r>
         <w:t xml:space="preserve">CivicActions</w:t>
       </w:r>
-      <w:bookmarkEnd w:id="73"/>
+      <w:bookmarkEnd w:id="74"/>
     </w:p>
     <w:p>
       <w:pPr>
@@ -1289,11 +1301,11 @@
       <w:pPr>
         <w:pStyle w:val="Heading3"/>
       </w:pPr>
-      <w:bookmarkStart w:id="74" w:name="ac-18-wireless-access"/>
+      <w:bookmarkStart w:id="75" w:name="ac-18-wireless-access"/>
       <w:r>
         <w:t xml:space="preserve">AC-18: Wireless Access</w:t>
       </w:r>
-      <w:bookmarkEnd w:id="74"/>
+      <w:bookmarkEnd w:id="75"/>
     </w:p>
     <w:p>
       <w:pPr>
@@ -1331,11 +1343,11 @@
       <w:pPr>
         <w:pStyle w:val="Heading5"/>
       </w:pPr>
-      <w:bookmarkStart w:id="75" w:name="aws-7"/>
+      <w:bookmarkStart w:id="76" w:name="aws-7"/>
       <w:r>
         <w:t xml:space="preserve">AWS</w:t>
       </w:r>
-      <w:bookmarkEnd w:id="75"/>
+      <w:bookmarkEnd w:id="76"/>
     </w:p>
     <w:p>
       <w:pPr>
@@ -1349,11 +1361,11 @@
       <w:pPr>
         <w:pStyle w:val="Heading5"/>
       </w:pPr>
-      <w:bookmarkStart w:id="76" w:name="civicactions-12"/>
+      <w:bookmarkStart w:id="77" w:name="civicactions-13"/>
       <w:r>
         <w:t xml:space="preserve">CivicActions</w:t>
       </w:r>
-      <w:bookmarkEnd w:id="76"/>
+      <w:bookmarkEnd w:id="77"/>
     </w:p>
     <w:p>
       <w:pPr>
@@ -1367,11 +1379,11 @@
       <w:pPr>
         <w:pStyle w:val="Heading3"/>
       </w:pPr>
-      <w:bookmarkStart w:id="77" w:name="ac-19-access-control-for-mobile-devices"/>
+      <w:bookmarkStart w:id="78" w:name="ac-19-access-control-for-mobile-devices"/>
       <w:r>
         <w:t xml:space="preserve">AC-19: Access Control For Mobile Devices</w:t>
       </w:r>
-      <w:bookmarkEnd w:id="77"/>
+      <w:bookmarkEnd w:id="78"/>
     </w:p>
     <w:p>
       <w:pPr>
@@ -1409,11 +1421,11 @@
       <w:pPr>
         <w:pStyle w:val="Heading5"/>
       </w:pPr>
-      <w:bookmarkStart w:id="78" w:name="aws-8"/>
+      <w:bookmarkStart w:id="79" w:name="aws-8"/>
       <w:r>
         <w:t xml:space="preserve">AWS</w:t>
       </w:r>
-      <w:bookmarkEnd w:id="78"/>
+      <w:bookmarkEnd w:id="79"/>
     </w:p>
     <w:p>
       <w:pPr>
@@ -1427,11 +1439,11 @@
       <w:pPr>
         <w:pStyle w:val="Heading5"/>
       </w:pPr>
-      <w:bookmarkStart w:id="79" w:name="civicactions-13"/>
+      <w:bookmarkStart w:id="80" w:name="civicactions-14"/>
       <w:r>
         <w:t xml:space="preserve">CivicActions</w:t>
       </w:r>
-      <w:bookmarkEnd w:id="79"/>
+      <w:bookmarkEnd w:id="80"/>
     </w:p>
     <w:p>
       <w:pPr>
@@ -1445,11 +1457,11 @@
       <w:pPr>
         <w:pStyle w:val="Heading3"/>
       </w:pPr>
-      <w:bookmarkStart w:id="80" w:name="X349192a49e7020dcb2528d3b9e8c5b003fac827"/>
+      <w:bookmarkStart w:id="81" w:name="X349192a49e7020dcb2528d3b9e8c5b003fac827"/>
       <w:r>
         <w:t xml:space="preserve">AC-20: Use Of External Information Systems</w:t>
       </w:r>
-      <w:bookmarkEnd w:id="80"/>
+      <w:bookmarkEnd w:id="81"/>
     </w:p>
     <w:p>
       <w:pPr>
@@ -1481,11 +1493,11 @@
       <w:pPr>
         <w:pStyle w:val="Heading5"/>
       </w:pPr>
-      <w:bookmarkStart w:id="81" w:name="aws-9"/>
+      <w:bookmarkStart w:id="82" w:name="aws-9"/>
       <w:r>
         <w:t xml:space="preserve">AWS</w:t>
       </w:r>
-      <w:bookmarkEnd w:id="81"/>
+      <w:bookmarkEnd w:id="82"/>
     </w:p>
     <w:p>
       <w:pPr>
@@ -1499,11 +1511,11 @@
       <w:pPr>
         <w:pStyle w:val="Heading5"/>
       </w:pPr>
-      <w:bookmarkStart w:id="82" w:name="civicactions-14"/>
+      <w:bookmarkStart w:id="83" w:name="civicactions-15"/>
       <w:r>
         <w:t xml:space="preserve">CivicActions</w:t>
       </w:r>
-      <w:bookmarkEnd w:id="82"/>
+      <w:bookmarkEnd w:id="83"/>
     </w:p>
     <w:p>
       <w:pPr>

</xml_diff>

<commit_message>
rebuilt with updated templates
</commit_message>
<xml_diff>
--- a/docx/AC.docx
+++ b/docx/AC.docx
@@ -185,13 +185,39 @@
     </w:p>
     <w:p>
       <w:pPr>
+        <w:pStyle w:val="Heading5"/>
+      </w:pPr>
+      <w:bookmarkStart w:id="26" w:name="project"/>
+      <w:r>
+        <w:t xml:space="preserve">Project</w:t>
+      </w:r>
+      <w:bookmarkEnd w:id="26"/>
+    </w:p>
+    <w:p>
+      <w:pPr>
+        <w:pStyle w:val="FirstParagraph"/>
+      </w:pPr>
+      <w:r>
+        <w:t xml:space="preserve">This is Agency common control. More data about implementation can be obtained from the Agency common control catalog.</w:t>
+      </w:r>
+    </w:p>
+    <w:p>
+      <w:pPr>
+        <w:pStyle w:val="BodyText"/>
+      </w:pPr>
+      <w:r>
+        <w:t xml:space="preserve">Access control policy and procedures are documented in the The Project SSP. Access to Project operational information or system resources is limited to only authorized users, programs or processes. The Department enforces access control policies to protect the integrity of the The Project. This Department reviews and updates this policy as necessary and it has been being updated, as necessary, since April 2008.</w:t>
+      </w:r>
+    </w:p>
+    <w:p>
+      <w:pPr>
         <w:pStyle w:val="Heading3"/>
       </w:pPr>
-      <w:bookmarkStart w:id="26" w:name="ac-2-account-management"/>
+      <w:bookmarkStart w:id="27" w:name="ac-2-account-management"/>
       <w:r>
         <w:t xml:space="preserve">AC-2: Account Management</w:t>
       </w:r>
-      <w:bookmarkEnd w:id="26"/>
+      <w:bookmarkEnd w:id="27"/>
     </w:p>
     <w:p>
       <w:pPr>
@@ -441,11 +467,11 @@
       <w:pPr>
         <w:pStyle w:val="Heading5"/>
       </w:pPr>
-      <w:bookmarkStart w:id="27" w:name="aws"/>
+      <w:bookmarkStart w:id="28" w:name="aws"/>
       <w:r>
         <w:t xml:space="preserve">AWS</w:t>
       </w:r>
-      <w:bookmarkEnd w:id="27"/>
+      <w:bookmarkEnd w:id="28"/>
     </w:p>
     <w:p>
       <w:pPr>
@@ -459,39 +485,39 @@
       <w:pPr>
         <w:pStyle w:val="Heading4"/>
       </w:pPr>
-      <w:bookmarkStart w:id="28" w:name="a"/>
+      <w:bookmarkStart w:id="29" w:name="a"/>
       <w:r>
         <w:t xml:space="preserve">a</w:t>
       </w:r>
-      <w:bookmarkEnd w:id="28"/>
-    </w:p>
-    <w:p>
-      <w:pPr>
-        <w:pStyle w:val="Heading5"/>
-      </w:pPr>
-      <w:bookmarkStart w:id="29" w:name="aws-1"/>
+      <w:bookmarkEnd w:id="29"/>
+    </w:p>
+    <w:p>
+      <w:pPr>
+        <w:pStyle w:val="Heading5"/>
+      </w:pPr>
+      <w:bookmarkStart w:id="30" w:name="aws-1"/>
       <w:r>
         <w:t xml:space="preserve">AWS</w:t>
       </w:r>
-      <w:bookmarkEnd w:id="29"/>
-    </w:p>
-    <w:p>
-      <w:pPr>
-        <w:pStyle w:val="FirstParagraph"/>
-      </w:pPr>
-      <w:r>
-        <w:t xml:space="preserve">In this architecture, a baseline set of AWS Identity and Access Management (IAM) groups and roles are created, with associated access policies, to support alignment of user accounts to personnel functions related to infrastructure/platform management (e.g. Billing, EC2/VPC/RDS systems administration, I.T. auditing, etc.)</w:t>
-      </w:r>
-    </w:p>
-    <w:p>
-      <w:pPr>
-        <w:pStyle w:val="Heading5"/>
-      </w:pPr>
-      <w:bookmarkStart w:id="30" w:name="civicactions-1"/>
+      <w:bookmarkEnd w:id="30"/>
+    </w:p>
+    <w:p>
+      <w:pPr>
+        <w:pStyle w:val="FirstParagraph"/>
+      </w:pPr>
+      <w:r>
+        <w:t xml:space="preserve">In this architecture, the baseline AWS Identity and Access Management (IAM) groups and roles are associated with access policies to align user accounts with personnel functions related to infrastructure/platform management (e.g. Billing, EC2/VPC/Amazon RDS systems administration, I.T. auditing, etc.)</w:t>
+      </w:r>
+    </w:p>
+    <w:p>
+      <w:pPr>
+        <w:pStyle w:val="Heading5"/>
+      </w:pPr>
+      <w:bookmarkStart w:id="31" w:name="civicactions-1"/>
       <w:r>
         <w:t xml:space="preserve">CivicActions</w:t>
       </w:r>
-      <w:bookmarkEnd w:id="30"/>
+      <w:bookmarkEnd w:id="31"/>
     </w:p>
     <w:p>
       <w:pPr>
@@ -529,11 +555,93 @@
       <w:pPr>
         <w:pStyle w:val="Heading5"/>
       </w:pPr>
-      <w:bookmarkStart w:id="31" w:name="ssh"/>
+      <w:bookmarkStart w:id="32" w:name="ilias"/>
+      <w:r>
+        <w:t xml:space="preserve">Ilias</w:t>
+      </w:r>
+      <w:bookmarkEnd w:id="32"/>
+    </w:p>
+    <w:p>
+      <w:pPr>
+        <w:pStyle w:val="FirstParagraph"/>
+      </w:pPr>
+      <w:r>
+        <w:t xml:space="preserve">Ilias provides user accounts for individuals who participate in visiting, contributing to and administering the site with the following roles:</w:t>
+      </w:r>
+      <w:r>
+        <w:t xml:space="preserve"> </w:t>
+      </w:r>
+      <w:r>
+        <w:t xml:space="preserve">- Anonymous user – Readers of the site who either do not have an account or are not logged in.</w:t>
+      </w:r>
+      <w:r>
+        <w:t xml:space="preserve"> </w:t>
+      </w:r>
+      <w:r>
+        <w:t xml:space="preserve">- Guest – This role has limited visibility and read permissions</w:t>
+      </w:r>
+      <w:r>
+        <w:t xml:space="preserve"> </w:t>
+      </w:r>
+      <w:r>
+        <w:t xml:space="preserve">- User - Standard role for registered users. This role grants read access to most objects.</w:t>
+      </w:r>
+      <w:r>
+        <w:t xml:space="preserve"> </w:t>
+      </w:r>
+      <w:r>
+        <w:t xml:space="preserve">- Administrator - This role has all permissions enabled by default.</w:t>
+      </w:r>
+    </w:p>
+    <w:p>
+      <w:pPr>
+        <w:pStyle w:val="Heading5"/>
+      </w:pPr>
+      <w:bookmarkStart w:id="33" w:name="project-1"/>
+      <w:r>
+        <w:t xml:space="preserve">Project</w:t>
+      </w:r>
+      <w:bookmarkEnd w:id="33"/>
+    </w:p>
+    <w:p>
+      <w:pPr>
+        <w:pStyle w:val="FirstParagraph"/>
+      </w:pPr>
+      <w:r>
+        <w:t xml:space="preserve">SSH system accounts are provided to contractors on an as-needed basis.</w:t>
+      </w:r>
+    </w:p>
+    <w:p>
+      <w:pPr>
+        <w:pStyle w:val="BodyText"/>
+      </w:pPr>
+      <w:r>
+        <w:t xml:space="preserve">Access privileges are used to ensure that only authorized personnel access certain areas of the Project system. User access is controlled by the completion and submission of Project system Rules of Behavior and New User Account Request forms by the user and management. These items are completed and submitted whenever a new user requires access or an existing user requires access changes. The system administrator, based on need-to-know, assigns the proper permissions. The employee’s manager approves the access rights before the initial account is created. Finally, the system administrator implements the access rights according to the New User Account Request form. The security staff and the support contractor review accounts periodically. Accounts no longer in use are removed from the system by the system administrator.</w:t>
+      </w:r>
+    </w:p>
+    <w:p>
+      <w:pPr>
+        <w:pStyle w:val="BodyText"/>
+      </w:pPr>
+      <w:r>
+        <w:t xml:space="preserve">The Project has implemented user account procedures to disable inactive user accounts after 90-days of inactivity. The Project support staff monitors all user accounts to ensure this procedure is enforced. Section 6.3, Authentication Management, of the Project SSP illustrates the exact procedures the contractor support staff follows to ensure accounts are properly managed.</w:t>
+      </w:r>
+      <w:r>
+        <w:t xml:space="preserve"> </w:t>
+      </w:r>
+      <w:r>
+        <w:t xml:space="preserve">The Project system does not have guest or anonymous accounts.</w:t>
+      </w:r>
+    </w:p>
+    <w:p>
+      <w:pPr>
+        <w:pStyle w:val="Heading5"/>
+      </w:pPr>
+      <w:bookmarkStart w:id="34" w:name="ssh"/>
       <w:r>
         <w:t xml:space="preserve">SSH</w:t>
       </w:r>
-      <w:bookmarkEnd w:id="31"/>
+      <w:bookmarkEnd w:id="34"/>
     </w:p>
     <w:p>
       <w:pPr>
@@ -568,21 +676,21 @@
       <w:pPr>
         <w:pStyle w:val="Heading4"/>
       </w:pPr>
-      <w:bookmarkStart w:id="32" w:name="b"/>
+      <w:bookmarkStart w:id="35" w:name="b"/>
       <w:r>
         <w:t xml:space="preserve">b</w:t>
       </w:r>
-      <w:bookmarkEnd w:id="32"/>
-    </w:p>
-    <w:p>
-      <w:pPr>
-        <w:pStyle w:val="Heading5"/>
-      </w:pPr>
-      <w:bookmarkStart w:id="33" w:name="civicactions-2"/>
+      <w:bookmarkEnd w:id="35"/>
+    </w:p>
+    <w:p>
+      <w:pPr>
+        <w:pStyle w:val="Heading5"/>
+      </w:pPr>
+      <w:bookmarkStart w:id="36" w:name="civicactions-2"/>
       <w:r>
         <w:t xml:space="preserve">CivicActions</w:t>
       </w:r>
-      <w:bookmarkEnd w:id="33"/>
+      <w:bookmarkEnd w:id="36"/>
     </w:p>
     <w:p>
       <w:pPr>
@@ -614,11 +722,11 @@
       <w:pPr>
         <w:pStyle w:val="Heading5"/>
       </w:pPr>
-      <w:bookmarkStart w:id="34" w:name="drupal"/>
+      <w:bookmarkStart w:id="37" w:name="drupal"/>
       <w:r>
         <w:t xml:space="preserve">Drupal</w:t>
       </w:r>
-      <w:bookmarkEnd w:id="34"/>
+      <w:bookmarkEnd w:id="37"/>
     </w:p>
     <w:p>
       <w:pPr>
@@ -630,23 +738,69 @@
     </w:p>
     <w:p>
       <w:pPr>
+        <w:pStyle w:val="Heading5"/>
+      </w:pPr>
+      <w:bookmarkStart w:id="38" w:name="project-2"/>
+      <w:r>
+        <w:t xml:space="preserve">Project</w:t>
+      </w:r>
+      <w:bookmarkEnd w:id="38"/>
+    </w:p>
+    <w:p>
+      <w:pPr>
+        <w:pStyle w:val="FirstParagraph"/>
+      </w:pPr>
+      <w:r>
+        <w:t xml:space="preserve">The system Owner has oversight over all permissions that the Project Manager and Operations Staff manages.</w:t>
+      </w:r>
+    </w:p>
+    <w:p>
+      <w:pPr>
         <w:pStyle w:val="Heading4"/>
       </w:pPr>
-      <w:bookmarkStart w:id="35" w:name="d"/>
+      <w:bookmarkStart w:id="39" w:name="c"/>
+      <w:r>
+        <w:t xml:space="preserve">c</w:t>
+      </w:r>
+      <w:bookmarkEnd w:id="39"/>
+    </w:p>
+    <w:p>
+      <w:pPr>
+        <w:pStyle w:val="Heading5"/>
+      </w:pPr>
+      <w:bookmarkStart w:id="40" w:name="project-3"/>
+      <w:r>
+        <w:t xml:space="preserve">Project</w:t>
+      </w:r>
+      <w:bookmarkEnd w:id="40"/>
+    </w:p>
+    <w:p>
+      <w:pPr>
+        <w:pStyle w:val="FirstParagraph"/>
+      </w:pPr>
+      <w:r>
+        <w:t xml:space="preserve">In accordance with Project Access Control Policy, Project group membership is determined according to the individual’s position and role within the organization. A ticket request is used to request accounts and group membership. The request is authorized by the appropriate manager.</w:t>
+      </w:r>
+    </w:p>
+    <w:p>
+      <w:pPr>
+        <w:pStyle w:val="Heading4"/>
+      </w:pPr>
+      <w:bookmarkStart w:id="41" w:name="d"/>
       <w:r>
         <w:t xml:space="preserve">d</w:t>
       </w:r>
-      <w:bookmarkEnd w:id="35"/>
-    </w:p>
-    <w:p>
-      <w:pPr>
-        <w:pStyle w:val="Heading5"/>
-      </w:pPr>
-      <w:bookmarkStart w:id="36" w:name="civicactions-3"/>
+      <w:bookmarkEnd w:id="41"/>
+    </w:p>
+    <w:p>
+      <w:pPr>
+        <w:pStyle w:val="Heading5"/>
+      </w:pPr>
+      <w:bookmarkStart w:id="42" w:name="civicactions-3"/>
       <w:r>
         <w:t xml:space="preserve">CivicActions</w:t>
       </w:r>
-      <w:bookmarkEnd w:id="36"/>
+      <w:bookmarkEnd w:id="42"/>
     </w:p>
     <w:p>
       <w:pPr>
@@ -660,11 +814,11 @@
       <w:pPr>
         <w:pStyle w:val="Heading5"/>
       </w:pPr>
-      <w:bookmarkStart w:id="37" w:name="drupal-1"/>
+      <w:bookmarkStart w:id="43" w:name="drupal-1"/>
       <w:r>
         <w:t xml:space="preserve">Drupal</w:t>
       </w:r>
-      <w:bookmarkEnd w:id="37"/>
+      <w:bookmarkEnd w:id="43"/>
     </w:p>
     <w:p>
       <w:pPr>
@@ -676,23 +830,59 @@
     </w:p>
     <w:p>
       <w:pPr>
+        <w:pStyle w:val="Heading5"/>
+      </w:pPr>
+      <w:bookmarkStart w:id="44" w:name="ilias-1"/>
+      <w:r>
+        <w:t xml:space="preserve">Ilias</w:t>
+      </w:r>
+      <w:bookmarkEnd w:id="44"/>
+    </w:p>
+    <w:p>
+      <w:pPr>
+        <w:pStyle w:val="FirstParagraph"/>
+      </w:pPr>
+      <w:r>
+        <w:t xml:space="preserve">Ilias’ permissions and role-based access controls are built-in. Each role within Ilias can only access the pages and controls for which their privilege allows.</w:t>
+      </w:r>
+    </w:p>
+    <w:p>
+      <w:pPr>
+        <w:pStyle w:val="Heading5"/>
+      </w:pPr>
+      <w:bookmarkStart w:id="45" w:name="project-4"/>
+      <w:r>
+        <w:t xml:space="preserve">Project</w:t>
+      </w:r>
+      <w:bookmarkEnd w:id="45"/>
+    </w:p>
+    <w:p>
+      <w:pPr>
+        <w:pStyle w:val="FirstParagraph"/>
+      </w:pPr>
+      <w:r>
+        <w:t xml:space="preserve">Project user privileges vary depending on the type of user role assigned. Only users with the role of Administrator have the ability to create and modify user roles for other users.</w:t>
+      </w:r>
+    </w:p>
+    <w:p>
+      <w:pPr>
         <w:pStyle w:val="Heading4"/>
       </w:pPr>
-      <w:bookmarkStart w:id="38" w:name="e"/>
+      <w:bookmarkStart w:id="46" w:name="e"/>
       <w:r>
         <w:t xml:space="preserve">e</w:t>
       </w:r>
-      <w:bookmarkEnd w:id="38"/>
-    </w:p>
-    <w:p>
-      <w:pPr>
-        <w:pStyle w:val="Heading5"/>
-      </w:pPr>
-      <w:bookmarkStart w:id="39" w:name="civicactions-4"/>
+      <w:bookmarkEnd w:id="46"/>
+    </w:p>
+    <w:p>
+      <w:pPr>
+        <w:pStyle w:val="Heading5"/>
+      </w:pPr>
+      <w:bookmarkStart w:id="47" w:name="civicactions-4"/>
       <w:r>
         <w:t xml:space="preserve">CivicActions</w:t>
       </w:r>
-      <w:bookmarkEnd w:id="39"/>
+      <w:bookmarkEnd w:id="47"/>
     </w:p>
     <w:p>
       <w:pPr>
@@ -704,23 +894,41 @@
     </w:p>
     <w:p>
       <w:pPr>
+        <w:pStyle w:val="Heading5"/>
+      </w:pPr>
+      <w:bookmarkStart w:id="48" w:name="project-5"/>
+      <w:r>
+        <w:t xml:space="preserve">Project</w:t>
+      </w:r>
+      <w:bookmarkEnd w:id="48"/>
+    </w:p>
+    <w:p>
+      <w:pPr>
+        <w:pStyle w:val="FirstParagraph"/>
+      </w:pPr>
+      <w:r>
+        <w:t xml:space="preserve">The System Owner approves, and CivicActions Operations set up the initial Administrator account for Project. Subsequent client access and related approvals are managed by CivicActions Operations in collaboration with the System Owner.</w:t>
+      </w:r>
+    </w:p>
+    <w:p>
+      <w:pPr>
         <w:pStyle w:val="Heading4"/>
       </w:pPr>
-      <w:bookmarkStart w:id="40" w:name="f"/>
+      <w:bookmarkStart w:id="49" w:name="f"/>
       <w:r>
         <w:t xml:space="preserve">f</w:t>
       </w:r>
-      <w:bookmarkEnd w:id="40"/>
-    </w:p>
-    <w:p>
-      <w:pPr>
-        <w:pStyle w:val="Heading5"/>
-      </w:pPr>
-      <w:bookmarkStart w:id="41" w:name="civicactions-5"/>
+      <w:bookmarkEnd w:id="49"/>
+    </w:p>
+    <w:p>
+      <w:pPr>
+        <w:pStyle w:val="Heading5"/>
+      </w:pPr>
+      <w:bookmarkStart w:id="50" w:name="civicactions-5"/>
       <w:r>
         <w:t xml:space="preserve">CivicActions</w:t>
       </w:r>
-      <w:bookmarkEnd w:id="41"/>
+      <w:bookmarkEnd w:id="50"/>
     </w:p>
     <w:p>
       <w:pPr>
@@ -806,39 +1014,75 @@
       <w:pPr>
         <w:pStyle w:val="Heading4"/>
       </w:pPr>
-      <w:bookmarkStart w:id="42" w:name="g"/>
+      <w:bookmarkStart w:id="51" w:name="g"/>
       <w:r>
         <w:t xml:space="preserve">g</w:t>
       </w:r>
-      <w:bookmarkEnd w:id="42"/>
-    </w:p>
-    <w:p>
-      <w:pPr>
-        <w:pStyle w:val="Heading5"/>
-      </w:pPr>
-      <w:bookmarkStart w:id="43" w:name="aws-2"/>
+      <w:bookmarkEnd w:id="51"/>
+    </w:p>
+    <w:p>
+      <w:pPr>
+        <w:pStyle w:val="Heading5"/>
+      </w:pPr>
+      <w:bookmarkStart w:id="52" w:name="aws-2"/>
       <w:r>
         <w:t xml:space="preserve">AWS</w:t>
       </w:r>
-      <w:bookmarkEnd w:id="43"/>
-    </w:p>
-    <w:p>
-      <w:pPr>
-        <w:pStyle w:val="FirstParagraph"/>
-      </w:pPr>
-      <w:r>
-        <w:t xml:space="preserve">In this architecture, AWS CloudTrail and Amazon S3 Bucket logging are enabled, which provides the audit trail capability for the organization to monitor the use of AWS Identity and Access Management (IAM) accounts. An Amazon S3 bucket centrally contains the CloudTrail audit logs. Amazon CloudWatch Alarm is configured to send an alert when an API call is made to create, update or delete a Network ACL/Security Group, when Root user activity detected, when multiple API actions or login attempts fail, when IAM Configuration changes are detected, when new IAM access key was created and when changes to the CloudTrail log configuration is detected</w:t>
-      </w:r>
-    </w:p>
-    <w:p>
-      <w:pPr>
-        <w:pStyle w:val="Heading5"/>
-      </w:pPr>
-      <w:bookmarkStart w:id="44" w:name="civicactions-6"/>
+      <w:bookmarkEnd w:id="52"/>
+    </w:p>
+    <w:p>
+      <w:pPr>
+        <w:pStyle w:val="FirstParagraph"/>
+      </w:pPr>
+      <w:r>
+        <w:t xml:space="preserve">In this architecture, AWS CloudTrail and Amazon S3 Bucket logging are enabled, which provide the audit trail capability for the organization to monitor the use of AWS Identity and Access Management (IAM) accounts. An Amazon S3 bucket centrally contains the CloudTrail audit logs. Amazon CloudWatch Alarm is configured to send an alert when any of the following happen:</w:t>
+      </w:r>
+      <w:r>
+        <w:t xml:space="preserve"> </w:t>
+      </w:r>
+      <w:r>
+        <w:t xml:space="preserve">- an API call is made to create, update, or delete a Network ACL/Security Group</w:t>
+      </w:r>
+      <w:r>
+        <w:t xml:space="preserve"> </w:t>
+      </w:r>
+      <w:r>
+        <w:t xml:space="preserve">- Root user activity is detected</w:t>
+      </w:r>
+      <w:r>
+        <w:t xml:space="preserve"> </w:t>
+      </w:r>
+      <w:r>
+        <w:t xml:space="preserve">- multiple API actions or login attempts fail</w:t>
+      </w:r>
+      <w:r>
+        <w:t xml:space="preserve"> </w:t>
+      </w:r>
+      <w:r>
+        <w:t xml:space="preserve">- IAM Configuration changes are detected</w:t>
+      </w:r>
+      <w:r>
+        <w:t xml:space="preserve"> </w:t>
+      </w:r>
+      <w:r>
+        <w:t xml:space="preserve">- new IAM access key was created</w:t>
+      </w:r>
+      <w:r>
+        <w:t xml:space="preserve"> </w:t>
+      </w:r>
+      <w:r>
+        <w:t xml:space="preserve">- changes to the CloudTrail log configuration are detected</w:t>
+      </w:r>
+    </w:p>
+    <w:p>
+      <w:pPr>
+        <w:pStyle w:val="Heading5"/>
+      </w:pPr>
+      <w:bookmarkStart w:id="53" w:name="civicactions-6"/>
       <w:r>
         <w:t xml:space="preserve">CivicActions</w:t>
       </w:r>
-      <w:bookmarkEnd w:id="44"/>
+      <w:bookmarkEnd w:id="53"/>
     </w:p>
     <w:p>
       <w:pPr>
@@ -852,11 +1096,11 @@
       <w:pPr>
         <w:pStyle w:val="Heading5"/>
       </w:pPr>
-      <w:bookmarkStart w:id="45" w:name="drupal-2"/>
+      <w:bookmarkStart w:id="54" w:name="drupal-2"/>
       <w:r>
         <w:t xml:space="preserve">Drupal</w:t>
       </w:r>
-      <w:bookmarkEnd w:id="45"/>
+      <w:bookmarkEnd w:id="54"/>
     </w:p>
     <w:p>
       <w:pPr>
@@ -868,23 +1112,41 @@
     </w:p>
     <w:p>
       <w:pPr>
+        <w:pStyle w:val="Heading5"/>
+      </w:pPr>
+      <w:bookmarkStart w:id="55" w:name="ilias-2"/>
+      <w:r>
+        <w:t xml:space="preserve">Ilias</w:t>
+      </w:r>
+      <w:bookmarkEnd w:id="55"/>
+    </w:p>
+    <w:p>
+      <w:pPr>
+        <w:pStyle w:val="FirstParagraph"/>
+      </w:pPr>
+      <w:r>
+        <w:t xml:space="preserve">Ilias monitors the usage of information accounts in a log on the server.</w:t>
+      </w:r>
+    </w:p>
+    <w:p>
+      <w:pPr>
         <w:pStyle w:val="Heading4"/>
       </w:pPr>
-      <w:bookmarkStart w:id="46" w:name="h"/>
+      <w:bookmarkStart w:id="56" w:name="h"/>
       <w:r>
         <w:t xml:space="preserve">h</w:t>
       </w:r>
-      <w:bookmarkEnd w:id="46"/>
-    </w:p>
-    <w:p>
-      <w:pPr>
-        <w:pStyle w:val="Heading5"/>
-      </w:pPr>
-      <w:bookmarkStart w:id="47" w:name="civicactions-7"/>
+      <w:bookmarkEnd w:id="56"/>
+    </w:p>
+    <w:p>
+      <w:pPr>
+        <w:pStyle w:val="Heading5"/>
+      </w:pPr>
+      <w:bookmarkStart w:id="57" w:name="civicactions-7"/>
       <w:r>
         <w:t xml:space="preserve">CivicActions</w:t>
       </w:r>
-      <w:bookmarkEnd w:id="47"/>
+      <w:bookmarkEnd w:id="57"/>
     </w:p>
     <w:p>
       <w:pPr>
@@ -898,21 +1160,21 @@
       <w:pPr>
         <w:pStyle w:val="Heading4"/>
       </w:pPr>
-      <w:bookmarkStart w:id="48" w:name="i"/>
+      <w:bookmarkStart w:id="58" w:name="i"/>
       <w:r>
         <w:t xml:space="preserve">i</w:t>
       </w:r>
-      <w:bookmarkEnd w:id="48"/>
-    </w:p>
-    <w:p>
-      <w:pPr>
-        <w:pStyle w:val="Heading5"/>
-      </w:pPr>
-      <w:bookmarkStart w:id="49" w:name="civicactions-8"/>
+      <w:bookmarkEnd w:id="58"/>
+    </w:p>
+    <w:p>
+      <w:pPr>
+        <w:pStyle w:val="Heading5"/>
+      </w:pPr>
+      <w:bookmarkStart w:id="59" w:name="civicactions-8"/>
       <w:r>
         <w:t xml:space="preserve">CivicActions</w:t>
       </w:r>
-      <w:bookmarkEnd w:id="49"/>
+      <w:bookmarkEnd w:id="59"/>
     </w:p>
     <w:p>
       <w:pPr>
@@ -924,23 +1186,53 @@
     </w:p>
     <w:p>
       <w:pPr>
+        <w:pStyle w:val="Heading5"/>
+      </w:pPr>
+      <w:bookmarkStart w:id="60" w:name="project-6"/>
+      <w:r>
+        <w:t xml:space="preserve">Project</w:t>
+      </w:r>
+      <w:bookmarkEnd w:id="60"/>
+    </w:p>
+    <w:p>
+      <w:pPr>
+        <w:pStyle w:val="FirstParagraph"/>
+      </w:pPr>
+      <w:r>
+        <w:t xml:space="preserve">Project governs their own administrative access. Users with</w:t>
+      </w:r>
+      <w:r>
+        <w:t xml:space="preserve"> </w:t>
+      </w:r>
+      <w:r>
+        <w:t xml:space="preserve">the Administrator roles are empowered to designate and approve</w:t>
+      </w:r>
+      <w:r>
+        <w:t xml:space="preserve"> </w:t>
+      </w:r>
+      <w:r>
+        <w:t xml:space="preserve">Administrators.</w:t>
+      </w:r>
+    </w:p>
+    <w:p>
+      <w:pPr>
         <w:pStyle w:val="Heading4"/>
       </w:pPr>
-      <w:bookmarkStart w:id="50" w:name="j"/>
+      <w:bookmarkStart w:id="61" w:name="j"/>
       <w:r>
         <w:t xml:space="preserve">j</w:t>
       </w:r>
-      <w:bookmarkEnd w:id="50"/>
-    </w:p>
-    <w:p>
-      <w:pPr>
-        <w:pStyle w:val="Heading5"/>
-      </w:pPr>
-      <w:bookmarkStart w:id="51" w:name="civicactions-9"/>
+      <w:bookmarkEnd w:id="61"/>
+    </w:p>
+    <w:p>
+      <w:pPr>
+        <w:pStyle w:val="Heading5"/>
+      </w:pPr>
+      <w:bookmarkStart w:id="62" w:name="civicactions-9"/>
       <w:r>
         <w:t xml:space="preserve">CivicActions</w:t>
       </w:r>
-      <w:bookmarkEnd w:id="51"/>
+      <w:bookmarkEnd w:id="62"/>
     </w:p>
     <w:p>
       <w:pPr>
@@ -952,23 +1244,41 @@
     </w:p>
     <w:p>
       <w:pPr>
+        <w:pStyle w:val="Heading5"/>
+      </w:pPr>
+      <w:bookmarkStart w:id="63" w:name="project-7"/>
+      <w:r>
+        <w:t xml:space="preserve">Project</w:t>
+      </w:r>
+      <w:bookmarkEnd w:id="63"/>
+    </w:p>
+    <w:p>
+      <w:pPr>
+        <w:pStyle w:val="FirstParagraph"/>
+      </w:pPr>
+      <w:r>
+        <w:t xml:space="preserve">Administrators are empowered to and responsible for reviewing their own accounts and determining whether the accounts should still be authorized.</w:t>
+      </w:r>
+    </w:p>
+    <w:p>
+      <w:pPr>
         <w:pStyle w:val="Heading4"/>
       </w:pPr>
-      <w:bookmarkStart w:id="52" w:name="k"/>
+      <w:bookmarkStart w:id="64" w:name="k"/>
       <w:r>
         <w:t xml:space="preserve">k</w:t>
       </w:r>
-      <w:bookmarkEnd w:id="52"/>
-    </w:p>
-    <w:p>
-      <w:pPr>
-        <w:pStyle w:val="Heading5"/>
-      </w:pPr>
-      <w:bookmarkStart w:id="53" w:name="civicactions-10"/>
+      <w:bookmarkEnd w:id="64"/>
+    </w:p>
+    <w:p>
+      <w:pPr>
+        <w:pStyle w:val="Heading5"/>
+      </w:pPr>
+      <w:bookmarkStart w:id="65" w:name="civicactions-10"/>
       <w:r>
         <w:t xml:space="preserve">CivicActions</w:t>
       </w:r>
-      <w:bookmarkEnd w:id="53"/>
+      <w:bookmarkEnd w:id="65"/>
     </w:p>
     <w:p>
       <w:pPr>
@@ -982,11 +1292,11 @@
       <w:pPr>
         <w:pStyle w:val="Heading3"/>
       </w:pPr>
-      <w:bookmarkStart w:id="54" w:name="ac-3-access-enforcement"/>
+      <w:bookmarkStart w:id="66" w:name="ac-3-access-enforcement"/>
       <w:r>
         <w:t xml:space="preserve">AC-3: Access Enforcement</w:t>
       </w:r>
-      <w:bookmarkEnd w:id="54"/>
+      <w:bookmarkEnd w:id="66"/>
     </w:p>
     <w:p>
       <w:pPr>
@@ -1020,29 +1330,29 @@
       <w:pPr>
         <w:pStyle w:val="Heading5"/>
       </w:pPr>
-      <w:bookmarkStart w:id="55" w:name="aws-3"/>
+      <w:bookmarkStart w:id="67" w:name="aws-3"/>
       <w:r>
         <w:t xml:space="preserve">AWS</w:t>
       </w:r>
-      <w:bookmarkEnd w:id="55"/>
-    </w:p>
-    <w:p>
-      <w:pPr>
-        <w:pStyle w:val="FirstParagraph"/>
-      </w:pPr>
-      <w:r>
-        <w:t xml:space="preserve">In this architecture, AWS Identify and Access Management (IAM) and Amazon S3 enforce access to the AWS infrastructure and data in S3 buckets. A baseline set of IAM groups are created, with associated access policies to support alignment of user accounts to personnel functions related to infrastructure/platform management (e.g. Billing, EC2/ VPC/RDS systems administration, I.T. auditing, etc.) Login/API access is restricted to those users for whom the organization has authorized and created or federated IAM user accounts, and assigned the appropriate IAM group and/or role membership. Amazon S3 buckets have specific access control policies assigned to restrict access to those IAM users who are assigned the appropriate IAM roles/groups.</w:t>
-      </w:r>
-    </w:p>
-    <w:p>
-      <w:pPr>
-        <w:pStyle w:val="Heading5"/>
-      </w:pPr>
-      <w:bookmarkStart w:id="56" w:name="drupal-3"/>
+      <w:bookmarkEnd w:id="67"/>
+    </w:p>
+    <w:p>
+      <w:pPr>
+        <w:pStyle w:val="FirstParagraph"/>
+      </w:pPr>
+      <w:r>
+        <w:t xml:space="preserve">In this architecture, AWS Identify and Access Management (IAM) and Amazon Amazon S3 enforce access to the AWS infrastructure and data in Amazon S3 buckets. The baseline IAM groups and roles are associated with access policies to align user accounts with personnel functions related to infrastructure/platform management (e.g. Billing, EC2/VPC/Amazon RDS systems administration, I.T. auditing, etc.) Login/API access is restricted to those users for whom the organization has authorized and created, or federated, IAM user accounts, and assigned the appropriate IAM group and/or role memberships. Amazon S3 buckets have specific access control policies assigned to restrict access to those IAM users who are assigned the appropriate IAM roles/groups.</w:t>
+      </w:r>
+    </w:p>
+    <w:p>
+      <w:pPr>
+        <w:pStyle w:val="Heading5"/>
+      </w:pPr>
+      <w:bookmarkStart w:id="68" w:name="drupal-3"/>
       <w:r>
         <w:t xml:space="preserve">Drupal</w:t>
       </w:r>
-      <w:bookmarkEnd w:id="56"/>
+      <w:bookmarkEnd w:id="68"/>
     </w:p>
     <w:p>
       <w:pPr>
@@ -1060,13 +1370,55 @@
     </w:p>
     <w:p>
       <w:pPr>
+        <w:pStyle w:val="Heading5"/>
+      </w:pPr>
+      <w:bookmarkStart w:id="69" w:name="ilias-3"/>
+      <w:r>
+        <w:t xml:space="preserve">Ilias</w:t>
+      </w:r>
+      <w:bookmarkEnd w:id="69"/>
+    </w:p>
+    <w:p>
+      <w:pPr>
+        <w:pStyle w:val="FirstParagraph"/>
+      </w:pPr>
+      <w:r>
+        <w:t xml:space="preserve">Access control in Ilias is enforced by authentication via Shibboleth single sing on (SSO) for every type of user except Anonymous user. The user’s privileges, permissions, and access are provided on the principle of least privilege.</w:t>
+      </w:r>
+      <w:r>
+        <w:t xml:space="preserve"> </w:t>
+      </w:r>
+      <w:r>
+        <w:t xml:space="preserve">The anonymous user role has the least access to the site of all roles. The website does not allow anonymous users to register an account for themselves. Project Administrators, HR Managers, and Org Managers are the only roles that can create new user accounts.</w:t>
+      </w:r>
+    </w:p>
+    <w:p>
+      <w:pPr>
+        <w:pStyle w:val="Heading5"/>
+      </w:pPr>
+      <w:bookmarkStart w:id="70" w:name="project-8"/>
+      <w:r>
+        <w:t xml:space="preserve">Project</w:t>
+      </w:r>
+      <w:bookmarkEnd w:id="70"/>
+    </w:p>
+    <w:p>
+      <w:pPr>
+        <w:pStyle w:val="FirstParagraph"/>
+      </w:pPr>
+      <w:r>
+        <w:t xml:space="preserve">The The Project ensures that assigned authorizations for controlling access to the system is enforced in accordance with the user definitions noted in Section 1.1.1 of the Project SSP. The technical support staff ensures that access to security functions and protected information is restricted to authorized personnel. Access will be controlled with access control list used on each instance. Members of one group cannot access resources defined for other groups unless explicitly permitted.</w:t>
+      </w:r>
+    </w:p>
+    <w:p>
+      <w:pPr>
         <w:pStyle w:val="Heading3"/>
       </w:pPr>
-      <w:bookmarkStart w:id="57" w:name="ac-6-least-privilege"/>
+      <w:bookmarkStart w:id="71" w:name="ac-6-least-privilege"/>
       <w:r>
         <w:t xml:space="preserve">AC-6: Least Privilege</w:t>
       </w:r>
-      <w:bookmarkEnd w:id="57"/>
+      <w:bookmarkEnd w:id="71"/>
     </w:p>
     <w:p>
       <w:pPr>
@@ -1083,11 +1435,11 @@
       <w:pPr>
         <w:pStyle w:val="Heading5"/>
       </w:pPr>
-      <w:bookmarkStart w:id="58" w:name="ssh-1"/>
+      <w:bookmarkStart w:id="72" w:name="ssh-1"/>
       <w:r>
         <w:t xml:space="preserve">SSH</w:t>
       </w:r>
-      <w:bookmarkEnd w:id="58"/>
+      <w:bookmarkEnd w:id="72"/>
     </w:p>
     <w:p>
       <w:pPr>
@@ -1101,11 +1453,11 @@
       <w:pPr>
         <w:pStyle w:val="Heading3"/>
       </w:pPr>
-      <w:bookmarkStart w:id="59" w:name="ac-7-unsuccessful-logon-attempts"/>
+      <w:bookmarkStart w:id="73" w:name="ac-7-unsuccessful-logon-attempts"/>
       <w:r>
         <w:t xml:space="preserve">AC-7: Unsuccessful Logon Attempts</w:t>
       </w:r>
-      <w:bookmarkEnd w:id="59"/>
+      <w:bookmarkEnd w:id="73"/>
     </w:p>
     <w:p>
       <w:pPr>
@@ -1173,23 +1525,41 @@
     </w:p>
     <w:p>
       <w:pPr>
+        <w:pStyle w:val="Heading5"/>
+      </w:pPr>
+      <w:bookmarkStart w:id="74" w:name="project-9"/>
+      <w:r>
+        <w:t xml:space="preserve">Project</w:t>
+      </w:r>
+      <w:bookmarkEnd w:id="74"/>
+    </w:p>
+    <w:p>
+      <w:pPr>
+        <w:pStyle w:val="FirstParagraph"/>
+      </w:pPr>
+      <w:r>
+        <w:t xml:space="preserve">The Project system locks out users after three unsuccessful login attempts. The information system automatically locks the account permanently, unless an administrator unlocks the account before then, when the maximum number of unsuccessful attempts (3) is exceeded.</w:t>
+      </w:r>
+    </w:p>
+    <w:p>
+      <w:pPr>
         <w:pStyle w:val="Heading4"/>
       </w:pPr>
-      <w:bookmarkStart w:id="60" w:name="a-1"/>
+      <w:bookmarkStart w:id="75" w:name="a-1"/>
       <w:r>
         <w:t xml:space="preserve">a</w:t>
       </w:r>
-      <w:bookmarkEnd w:id="60"/>
-    </w:p>
-    <w:p>
-      <w:pPr>
-        <w:pStyle w:val="Heading5"/>
-      </w:pPr>
-      <w:bookmarkStart w:id="61" w:name="drupal-4"/>
+      <w:bookmarkEnd w:id="75"/>
+    </w:p>
+    <w:p>
+      <w:pPr>
+        <w:pStyle w:val="Heading5"/>
+      </w:pPr>
+      <w:bookmarkStart w:id="76" w:name="drupal-4"/>
       <w:r>
         <w:t xml:space="preserve">Drupal</w:t>
       </w:r>
-      <w:bookmarkEnd w:id="61"/>
+      <w:bookmarkEnd w:id="76"/>
     </w:p>
     <w:p>
       <w:pPr>
@@ -1203,21 +1573,21 @@
       <w:pPr>
         <w:pStyle w:val="Heading4"/>
       </w:pPr>
-      <w:bookmarkStart w:id="62" w:name="b-1"/>
+      <w:bookmarkStart w:id="77" w:name="b-1"/>
       <w:r>
         <w:t xml:space="preserve">b</w:t>
       </w:r>
-      <w:bookmarkEnd w:id="62"/>
-    </w:p>
-    <w:p>
-      <w:pPr>
-        <w:pStyle w:val="Heading5"/>
-      </w:pPr>
-      <w:bookmarkStart w:id="63" w:name="drupal-5"/>
+      <w:bookmarkEnd w:id="77"/>
+    </w:p>
+    <w:p>
+      <w:pPr>
+        <w:pStyle w:val="Heading5"/>
+      </w:pPr>
+      <w:bookmarkStart w:id="78" w:name="drupal-5"/>
       <w:r>
         <w:t xml:space="preserve">Drupal</w:t>
       </w:r>
-      <w:bookmarkEnd w:id="63"/>
+      <w:bookmarkEnd w:id="78"/>
     </w:p>
     <w:p>
       <w:pPr>
@@ -1231,11 +1601,306 @@
       <w:pPr>
         <w:pStyle w:val="Heading3"/>
       </w:pPr>
-      <w:bookmarkStart w:id="64" w:name="ac-14-permitted-actions-without-identification-or-authentication"/>
+      <w:bookmarkStart w:id="79" w:name="ac-8-system-use-notification"/>
+      <w:r>
+        <w:t xml:space="preserve">AC-8: System Use Notification</w:t>
+      </w:r>
+      <w:bookmarkEnd w:id="79"/>
+    </w:p>
+    <w:p>
+      <w:pPr>
+        <w:pStyle w:val="SourceCode"/>
+      </w:pPr>
+      <w:r>
+        <w:rPr>
+          <w:rStyle w:val="VerbatimChar"/>
+        </w:rPr>
+        <w:t xml:space="preserve">The information system:</w:t>
+      </w:r>
+      <w:r>
+        <w:br w:type="textWrapping"/>
+      </w:r>
+      <w:r>
+        <w:rPr>
+          <w:rStyle w:val="VerbatimChar"/>
+        </w:rPr>
+        <w:t xml:space="preserve">  a.  Displays to users [Assignment: organization-defined system use notification</w:t>
+      </w:r>
+      <w:r>
+        <w:br w:type="textWrapping"/>
+      </w:r>
+      <w:r>
+        <w:rPr>
+          <w:rStyle w:val="VerbatimChar"/>
+        </w:rPr>
+        <w:t xml:space="preserve">message or banner] before granting access to the system that provides privacy and security notices consistent with applicable federal laws, Executive Orders, directives, policies, regulations, standards, and guidance and states that:</w:t>
+      </w:r>
+      <w:r>
+        <w:br w:type="textWrapping"/>
+      </w:r>
+      <w:r>
+        <w:rPr>
+          <w:rStyle w:val="VerbatimChar"/>
+        </w:rPr>
+        <w:t xml:space="preserve">    1.  Users are accessing a U.S. Government information system;</w:t>
+      </w:r>
+      <w:r>
+        <w:br w:type="textWrapping"/>
+      </w:r>
+      <w:r>
+        <w:rPr>
+          <w:rStyle w:val="VerbatimChar"/>
+        </w:rPr>
+        <w:t xml:space="preserve">    2.  Information system usage may be monitored, recorded, and subject to audit;</w:t>
+      </w:r>
+      <w:r>
+        <w:br w:type="textWrapping"/>
+      </w:r>
+      <w:r>
+        <w:rPr>
+          <w:rStyle w:val="VerbatimChar"/>
+        </w:rPr>
+        <w:t xml:space="preserve">    3.  Unauthorized use of the information system is prohibited and subject to</w:t>
+      </w:r>
+      <w:r>
+        <w:br w:type="textWrapping"/>
+      </w:r>
+      <w:r>
+        <w:rPr>
+          <w:rStyle w:val="VerbatimChar"/>
+        </w:rPr>
+        <w:t xml:space="preserve">criminal and civil penalties; and</w:t>
+      </w:r>
+      <w:r>
+        <w:br w:type="textWrapping"/>
+      </w:r>
+      <w:r>
+        <w:rPr>
+          <w:rStyle w:val="VerbatimChar"/>
+        </w:rPr>
+        <w:t xml:space="preserve">    4.  Use of the information system indicates consent to monitoring and recording;</w:t>
+      </w:r>
+      <w:r>
+        <w:br w:type="textWrapping"/>
+      </w:r>
+      <w:r>
+        <w:rPr>
+          <w:rStyle w:val="VerbatimChar"/>
+        </w:rPr>
+        <w:t xml:space="preserve">  b.  Retains the notification message or banner on the screen until users acknowledge</w:t>
+      </w:r>
+      <w:r>
+        <w:br w:type="textWrapping"/>
+      </w:r>
+      <w:r>
+        <w:rPr>
+          <w:rStyle w:val="VerbatimChar"/>
+        </w:rPr>
+        <w:t xml:space="preserve">the usage conditions and take explicit actions to log on to or further access the information system; and</w:t>
+      </w:r>
+      <w:r>
+        <w:br w:type="textWrapping"/>
+      </w:r>
+      <w:r>
+        <w:rPr>
+          <w:rStyle w:val="VerbatimChar"/>
+        </w:rPr>
+        <w:t xml:space="preserve">  c.  For publicly accessible systems:</w:t>
+      </w:r>
+      <w:r>
+        <w:br w:type="textWrapping"/>
+      </w:r>
+      <w:r>
+        <w:rPr>
+          <w:rStyle w:val="VerbatimChar"/>
+        </w:rPr>
+        <w:t xml:space="preserve">    1.  Displays system use information [Assignment: organization-defined conditions],</w:t>
+      </w:r>
+      <w:r>
+        <w:br w:type="textWrapping"/>
+      </w:r>
+      <w:r>
+        <w:rPr>
+          <w:rStyle w:val="VerbatimChar"/>
+        </w:rPr>
+        <w:t xml:space="preserve">before granting further access;</w:t>
+      </w:r>
+      <w:r>
+        <w:br w:type="textWrapping"/>
+      </w:r>
+      <w:r>
+        <w:rPr>
+          <w:rStyle w:val="VerbatimChar"/>
+        </w:rPr>
+        <w:t xml:space="preserve">    2.  Displays references, if any, to monitoring, recording, or auditing that</w:t>
+      </w:r>
+      <w:r>
+        <w:br w:type="textWrapping"/>
+      </w:r>
+      <w:r>
+        <w:rPr>
+          <w:rStyle w:val="VerbatimChar"/>
+        </w:rPr>
+        <w:t xml:space="preserve">are consistent with privacy accommodations for such systems that generally prohibit those activities; and</w:t>
+      </w:r>
+      <w:r>
+        <w:br w:type="textWrapping"/>
+      </w:r>
+      <w:r>
+        <w:rPr>
+          <w:rStyle w:val="VerbatimChar"/>
+        </w:rPr>
+        <w:t xml:space="preserve">    3.  Includes a description of the authorized uses of the system.</w:t>
+      </w:r>
+    </w:p>
+    <w:p>
+      <w:pPr>
+        <w:pStyle w:val="FirstParagraph"/>
+      </w:pPr>
+      <w:r>
+        <w:rPr>
+          <w:b/>
+        </w:rPr>
+        <w:t xml:space="preserve">Status:</w:t>
+      </w:r>
+      <w:r>
+        <w:t xml:space="preserve"> </w:t>
+      </w:r>
+      <w:r>
+        <w:t xml:space="preserve">Partial</w:t>
+      </w:r>
+    </w:p>
+    <w:p>
+      <w:pPr>
+        <w:pStyle w:val="Heading5"/>
+      </w:pPr>
+      <w:bookmarkStart w:id="80" w:name="ilias-4"/>
+      <w:r>
+        <w:t xml:space="preserve">Ilias</w:t>
+      </w:r>
+      <w:bookmarkEnd w:id="80"/>
+    </w:p>
+    <w:p>
+      <w:pPr>
+        <w:pStyle w:val="FirstParagraph"/>
+      </w:pPr>
+      <w:r>
+        <w:t xml:space="preserve">System Use Notification is inherited from the Project.</w:t>
+      </w:r>
+    </w:p>
+    <w:p>
+      <w:pPr>
+        <w:pStyle w:val="Heading5"/>
+      </w:pPr>
+      <w:bookmarkStart w:id="81" w:name="project-10"/>
+      <w:r>
+        <w:t xml:space="preserve">Project</w:t>
+      </w:r>
+      <w:bookmarkEnd w:id="81"/>
+    </w:p>
+    <w:p>
+      <w:pPr>
+        <w:pStyle w:val="FirstParagraph"/>
+      </w:pPr>
+      <w:r>
+        <w:t xml:space="preserve">A warning banner ensures that all persons attempting to gain access to the system know that the system and its information are</w:t>
+      </w:r>
+      <w:r>
+        <w:t xml:space="preserve"> </w:t>
+      </w:r>
+      <w:r>
+        <w:t xml:space="preserve">“</w:t>
+      </w:r>
+      <w:r>
+        <w:t xml:space="preserve">Authorized User Only</w:t>
+      </w:r>
+      <w:r>
+        <w:t xml:space="preserve">”</w:t>
+      </w:r>
+      <w:r>
+        <w:t xml:space="preserve"> </w:t>
+      </w:r>
+      <w:r>
+        <w:t xml:space="preserve">and that attempts to illegally log on to the system could lead to criminal prosecution. The warning message displayed notifies unauthorized users that they have accessed a U.S. Government computer system and continued, unauthorized use can be punishable by fines or imprisonment. Each device logged into will display a system use notification message before the log in window is displayed. The system use notification banner will remain on the screen until the user takes an explicit action to log on to the device. The following is the notification banner displayed on all system instances:</w:t>
+      </w:r>
+    </w:p>
+    <w:p>
+      <w:pPr>
+        <w:pStyle w:val="BodyText"/>
+      </w:pPr>
+      <w:r>
+        <w:t xml:space="preserve">"You are accessing a U.S. Government (USG) Information System (IS) that is provided for USG-authorized use only. By using this IS (which includes any device attached to this IS), you consent to the following conditions:</w:t>
+      </w:r>
+    </w:p>
+    <w:p>
+      <w:pPr>
+        <w:pStyle w:val="Compact"/>
+        <w:numPr>
+          <w:numId w:val="1003"/>
+          <w:ilvl w:val="0"/>
+        </w:numPr>
+      </w:pPr>
+      <w:r>
+        <w:t xml:space="preserve">The USG routinely intercepts and monitors communications on this IS for purposes including, but not limited to, penetration testing, COMSEC monitoring, network operations and defense, personnel misconduct (PM), law enforcement (LE), and counterintelligence (CI) investigations.</w:t>
+      </w:r>
+    </w:p>
+    <w:p>
+      <w:pPr>
+        <w:pStyle w:val="Compact"/>
+        <w:numPr>
+          <w:numId w:val="1003"/>
+          <w:ilvl w:val="0"/>
+        </w:numPr>
+      </w:pPr>
+      <w:r>
+        <w:t xml:space="preserve">At any time, the USG may inspect and seize data stored on this IS.</w:t>
+      </w:r>
+    </w:p>
+    <w:p>
+      <w:pPr>
+        <w:pStyle w:val="Compact"/>
+        <w:numPr>
+          <w:numId w:val="1003"/>
+          <w:ilvl w:val="0"/>
+        </w:numPr>
+      </w:pPr>
+      <w:r>
+        <w:t xml:space="preserve">Communications using, or data stored on, this IS are not private, are subject to routine monitoring, interception, and search, and may be disclosed or used for any USG-authorized purpose.</w:t>
+      </w:r>
+    </w:p>
+    <w:p>
+      <w:pPr>
+        <w:pStyle w:val="Compact"/>
+        <w:numPr>
+          <w:numId w:val="1003"/>
+          <w:ilvl w:val="0"/>
+        </w:numPr>
+      </w:pPr>
+      <w:r>
+        <w:t xml:space="preserve">This IS includes security measures (e.g., authentication and access controls) to protect USG interests – not for your personal benefit or privacy.</w:t>
+      </w:r>
+    </w:p>
+    <w:p>
+      <w:pPr>
+        <w:pStyle w:val="Compact"/>
+        <w:numPr>
+          <w:numId w:val="1003"/>
+          <w:ilvl w:val="0"/>
+        </w:numPr>
+      </w:pPr>
+      <w:r>
+        <w:t xml:space="preserve">Notwithstanding the above, using this IS does not constitute consent to PM, LE or CI investigative searching or monitoring of the content of privileged communications, or work product, related to personal representation or services by attorneys, psychotherapists, or clergy, and their assistants. Such communications and work product are private and confidential. See User Agreement for details."</w:t>
+      </w:r>
+    </w:p>
+    <w:p>
+      <w:pPr>
+        <w:pStyle w:val="Heading3"/>
+      </w:pPr>
+      <w:bookmarkStart w:id="82" w:name="ac-14-permitted-actions-without-identification-or-authentication"/>
       <w:r>
         <w:t xml:space="preserve">AC-14: Permitted Actions Without Identification Or Authentication</w:t>
       </w:r>
-      <w:bookmarkEnd w:id="64"/>
+      <w:bookmarkEnd w:id="82"/>
     </w:p>
     <w:p>
       <w:pPr>
@@ -1303,23 +1968,59 @@
     </w:p>
     <w:p>
       <w:pPr>
+        <w:pStyle w:val="Heading5"/>
+      </w:pPr>
+      <w:bookmarkStart w:id="83" w:name="ilias-5"/>
+      <w:r>
+        <w:t xml:space="preserve">Ilias</w:t>
+      </w:r>
+      <w:bookmarkEnd w:id="83"/>
+    </w:p>
+    <w:p>
+      <w:pPr>
+        <w:pStyle w:val="FirstParagraph"/>
+      </w:pPr>
+      <w:r>
+        <w:t xml:space="preserve">The anonymous user role has the least access to the site of all roles. The website does not allow anonymous users to register an account for themselves.</w:t>
+      </w:r>
+    </w:p>
+    <w:p>
+      <w:pPr>
+        <w:pStyle w:val="Heading5"/>
+      </w:pPr>
+      <w:bookmarkStart w:id="84" w:name="project-11"/>
+      <w:r>
+        <w:t xml:space="preserve">Project</w:t>
+      </w:r>
+      <w:bookmarkEnd w:id="84"/>
+    </w:p>
+    <w:p>
+      <w:pPr>
+        <w:pStyle w:val="FirstParagraph"/>
+      </w:pPr>
+      <w:r>
+        <w:t xml:space="preserve">The The Project allows the general public user to read the web pages, do searches on the resource database and to review online forum information without identification and authentication for the public web site. Program and Privilege users cannot access the Project system without identification or authentication.</w:t>
+      </w:r>
+    </w:p>
+    <w:p>
+      <w:pPr>
         <w:pStyle w:val="Heading4"/>
       </w:pPr>
-      <w:bookmarkStart w:id="65" w:name="a-2"/>
+      <w:bookmarkStart w:id="85" w:name="a-2"/>
       <w:r>
         <w:t xml:space="preserve">a</w:t>
       </w:r>
-      <w:bookmarkEnd w:id="65"/>
-    </w:p>
-    <w:p>
-      <w:pPr>
-        <w:pStyle w:val="Heading5"/>
-      </w:pPr>
-      <w:bookmarkStart w:id="66" w:name="drupal-6"/>
+      <w:bookmarkEnd w:id="85"/>
+    </w:p>
+    <w:p>
+      <w:pPr>
+        <w:pStyle w:val="Heading5"/>
+      </w:pPr>
+      <w:bookmarkStart w:id="86" w:name="drupal-6"/>
       <w:r>
         <w:t xml:space="preserve">Drupal</w:t>
       </w:r>
-      <w:bookmarkEnd w:id="66"/>
+      <w:bookmarkEnd w:id="86"/>
     </w:p>
     <w:p>
       <w:pPr>
@@ -1333,11 +2034,11 @@
       <w:pPr>
         <w:pStyle w:val="Heading3"/>
       </w:pPr>
-      <w:bookmarkStart w:id="67" w:name="ac-17-remote-access"/>
+      <w:bookmarkStart w:id="87" w:name="ac-17-remote-access"/>
       <w:r>
         <w:t xml:space="preserve">AC-17: Remote Access</w:t>
       </w:r>
-      <w:bookmarkEnd w:id="67"/>
+      <w:bookmarkEnd w:id="87"/>
     </w:p>
     <w:p>
       <w:pPr>
@@ -1407,11 +2108,11 @@
       <w:pPr>
         <w:pStyle w:val="Heading5"/>
       </w:pPr>
-      <w:bookmarkStart w:id="68" w:name="civicactions-11"/>
+      <w:bookmarkStart w:id="88" w:name="civicactions-11"/>
       <w:r>
         <w:t xml:space="preserve">CivicActions</w:t>
       </w:r>
-      <w:bookmarkEnd w:id="68"/>
+      <w:bookmarkEnd w:id="88"/>
     </w:p>
     <w:p>
       <w:pPr>
@@ -1423,13 +2124,31 @@
     </w:p>
     <w:p>
       <w:pPr>
+        <w:pStyle w:val="Heading5"/>
+      </w:pPr>
+      <w:bookmarkStart w:id="89" w:name="project-12"/>
+      <w:r>
+        <w:t xml:space="preserve">Project</w:t>
+      </w:r>
+      <w:bookmarkEnd w:id="89"/>
+    </w:p>
+    <w:p>
+      <w:pPr>
+        <w:pStyle w:val="FirstParagraph"/>
+      </w:pPr>
+      <w:r>
+        <w:t xml:space="preserve">The The Project permits remote access for privileged functions to support operational needs. The technical staff documents, monitors, and controls all methods of remote access to the information system including remote access for privileged functions. Privileged user access is only permitted through the use of Secure Shell (SSH) where the user will authenticate to the device through this secure channel. Virtual Private Networking (VPN) is not enabled in any form within the Project accreditation boundary.</w:t>
+      </w:r>
+    </w:p>
+    <w:p>
+      <w:pPr>
         <w:pStyle w:val="Heading3"/>
       </w:pPr>
-      <w:bookmarkStart w:id="69" w:name="ac-18-wireless-access"/>
+      <w:bookmarkStart w:id="90" w:name="ac-18-wireless-access"/>
       <w:r>
         <w:t xml:space="preserve">AC-18: Wireless Access</w:t>
       </w:r>
-      <w:bookmarkEnd w:id="69"/>
+      <w:bookmarkEnd w:id="90"/>
     </w:p>
     <w:p>
       <w:pPr>
@@ -1499,11 +2218,11 @@
       <w:pPr>
         <w:pStyle w:val="Heading5"/>
       </w:pPr>
-      <w:bookmarkStart w:id="70" w:name="civicactions-12"/>
+      <w:bookmarkStart w:id="91" w:name="civicactions-12"/>
       <w:r>
         <w:t xml:space="preserve">CivicActions</w:t>
       </w:r>
-      <w:bookmarkEnd w:id="70"/>
+      <w:bookmarkEnd w:id="91"/>
     </w:p>
     <w:p>
       <w:pPr>
@@ -1517,11 +2236,11 @@
       <w:pPr>
         <w:pStyle w:val="Heading3"/>
       </w:pPr>
-      <w:bookmarkStart w:id="71" w:name="ac-19-access-control-for-mobile-devices"/>
+      <w:bookmarkStart w:id="92" w:name="ac-19-access-control-for-mobile-devices"/>
       <w:r>
         <w:t xml:space="preserve">AC-19: Access Control For Mobile Devices</w:t>
       </w:r>
-      <w:bookmarkEnd w:id="71"/>
+      <w:bookmarkEnd w:id="92"/>
     </w:p>
     <w:p>
       <w:pPr>
@@ -1591,11 +2310,11 @@
       <w:pPr>
         <w:pStyle w:val="Heading5"/>
       </w:pPr>
-      <w:bookmarkStart w:id="72" w:name="civicactions-13"/>
+      <w:bookmarkStart w:id="93" w:name="civicactions-13"/>
       <w:r>
         <w:t xml:space="preserve">CivicActions</w:t>
       </w:r>
-      <w:bookmarkEnd w:id="72"/>
+      <w:bookmarkEnd w:id="93"/>
     </w:p>
     <w:p>
       <w:pPr>
@@ -1609,11 +2328,11 @@
       <w:pPr>
         <w:pStyle w:val="Heading3"/>
       </w:pPr>
-      <w:bookmarkStart w:id="73" w:name="ac-20-use-of-external-information-systems"/>
+      <w:bookmarkStart w:id="94" w:name="ac-20-use-of-external-information-systems"/>
       <w:r>
         <w:t xml:space="preserve">AC-20: Use Of External Information Systems</w:t>
       </w:r>
-      <w:bookmarkEnd w:id="73"/>
+      <w:bookmarkEnd w:id="94"/>
     </w:p>
     <w:p>
       <w:pPr>
@@ -1674,11 +2393,11 @@
       <w:pPr>
         <w:pStyle w:val="Heading5"/>
       </w:pPr>
-      <w:bookmarkStart w:id="74" w:name="civicactions-14"/>
+      <w:bookmarkStart w:id="95" w:name="civicactions-14"/>
       <w:r>
         <w:t xml:space="preserve">CivicActions</w:t>
       </w:r>
-      <w:bookmarkEnd w:id="74"/>
+      <w:bookmarkEnd w:id="95"/>
     </w:p>
     <w:p>
       <w:pPr>
@@ -1686,6 +2405,254 @@
       </w:pPr>
       <w:r>
         <w:t xml:space="preserve">This control is not applicable. The system does not connect with external information systems.</w:t>
+      </w:r>
+    </w:p>
+    <w:p>
+      <w:pPr>
+        <w:pStyle w:val="Heading3"/>
+      </w:pPr>
+      <w:bookmarkStart w:id="96" w:name="ac-22-publicly-accessible-content"/>
+      <w:r>
+        <w:t xml:space="preserve">AC-22: Publicly Accessible Content</w:t>
+      </w:r>
+      <w:bookmarkEnd w:id="96"/>
+    </w:p>
+    <w:p>
+      <w:pPr>
+        <w:pStyle w:val="SourceCode"/>
+      </w:pPr>
+      <w:r>
+        <w:rPr>
+          <w:rStyle w:val="VerbatimChar"/>
+        </w:rPr>
+        <w:t xml:space="preserve">The organization:</w:t>
+      </w:r>
+      <w:r>
+        <w:br w:type="textWrapping"/>
+      </w:r>
+      <w:r>
+        <w:rPr>
+          <w:rStyle w:val="VerbatimChar"/>
+        </w:rPr>
+        <w:t xml:space="preserve">  a.  Designates individuals authorized to post information onto a publicly accessible</w:t>
+      </w:r>
+      <w:r>
+        <w:br w:type="textWrapping"/>
+      </w:r>
+      <w:r>
+        <w:rPr>
+          <w:rStyle w:val="VerbatimChar"/>
+        </w:rPr>
+        <w:t xml:space="preserve">information system;</w:t>
+      </w:r>
+      <w:r>
+        <w:br w:type="textWrapping"/>
+      </w:r>
+      <w:r>
+        <w:rPr>
+          <w:rStyle w:val="VerbatimChar"/>
+        </w:rPr>
+        <w:t xml:space="preserve">  b.  Trains authorized individuals to ensure that publicly accessible information</w:t>
+      </w:r>
+      <w:r>
+        <w:br w:type="textWrapping"/>
+      </w:r>
+      <w:r>
+        <w:rPr>
+          <w:rStyle w:val="VerbatimChar"/>
+        </w:rPr>
+        <w:t xml:space="preserve">does not contain nonpublic information;</w:t>
+      </w:r>
+      <w:r>
+        <w:br w:type="textWrapping"/>
+      </w:r>
+      <w:r>
+        <w:rPr>
+          <w:rStyle w:val="VerbatimChar"/>
+        </w:rPr>
+        <w:t xml:space="preserve">  c.  Reviews the proposed content of information prior to posting onto the publicly</w:t>
+      </w:r>
+      <w:r>
+        <w:br w:type="textWrapping"/>
+      </w:r>
+      <w:r>
+        <w:rPr>
+          <w:rStyle w:val="VerbatimChar"/>
+        </w:rPr>
+        <w:t xml:space="preserve">accessible information system to ensure that nonpublic information is not included; and</w:t>
+      </w:r>
+      <w:r>
+        <w:br w:type="textWrapping"/>
+      </w:r>
+      <w:r>
+        <w:rPr>
+          <w:rStyle w:val="VerbatimChar"/>
+        </w:rPr>
+        <w:t xml:space="preserve">  d.  Reviews the content on the publicly accessible information system for nonpublic</w:t>
+      </w:r>
+      <w:r>
+        <w:br w:type="textWrapping"/>
+      </w:r>
+      <w:r>
+        <w:rPr>
+          <w:rStyle w:val="VerbatimChar"/>
+        </w:rPr>
+        <w:t xml:space="preserve">information [Assignment: organization-defined frequency] and removes such information, if discovered.</w:t>
+      </w:r>
+    </w:p>
+    <w:p>
+      <w:pPr>
+        <w:pStyle w:val="FirstParagraph"/>
+      </w:pPr>
+      <w:r>
+        <w:rPr>
+          <w:b/>
+        </w:rPr>
+        <w:t xml:space="preserve">Status:</w:t>
+      </w:r>
+      <w:r>
+        <w:t xml:space="preserve"> </w:t>
+      </w:r>
+      <w:r>
+        <w:t xml:space="preserve">Complete</w:t>
+      </w:r>
+    </w:p>
+    <w:p>
+      <w:pPr>
+        <w:pStyle w:val="Heading4"/>
+      </w:pPr>
+      <w:bookmarkStart w:id="97" w:name="a-3"/>
+      <w:r>
+        <w:t xml:space="preserve">a</w:t>
+      </w:r>
+      <w:bookmarkEnd w:id="97"/>
+    </w:p>
+    <w:p>
+      <w:pPr>
+        <w:pStyle w:val="Heading5"/>
+      </w:pPr>
+      <w:bookmarkStart w:id="98" w:name="project-13"/>
+      <w:r>
+        <w:t xml:space="preserve">Project</w:t>
+      </w:r>
+      <w:bookmarkEnd w:id="98"/>
+    </w:p>
+    <w:p>
+      <w:pPr>
+        <w:pStyle w:val="FirstParagraph"/>
+      </w:pPr>
+      <w:r>
+        <w:t xml:space="preserve">The The Client grants certain Project support staff members the authority to post publicly accessible content. These individuals must complete Project system security training before being granted access to the Project and before they can post publicly accessible content within the The Project. Furthermore, each authorized individual must follow the procedures delineated within the</w:t>
+      </w:r>
+      <w:r>
+        <w:t xml:space="preserve"> </w:t>
+      </w:r>
+      <w:r>
+        <w:t xml:space="preserve">“</w:t>
+      </w:r>
+      <w:r>
+        <w:t xml:space="preserve">Using Drupal</w:t>
+      </w:r>
+      <w:r>
+        <w:t xml:space="preserve">”</w:t>
+      </w:r>
+      <w:r>
+        <w:t xml:space="preserve"> </w:t>
+      </w:r>
+      <w:r>
+        <w:t xml:space="preserve">Instruction to ensure they are following a verifiable procedure throughout the entire process. This covers the Project Discussion Lists administration areas, Project Quarterly Reporting and training tools, and Drupal Content Management systems. Public content is only edited via the Drupal Content Management System. All other content is only viewable by Project system users and protected by hardened access controls.</w:t>
+      </w:r>
+    </w:p>
+    <w:p>
+      <w:pPr>
+        <w:pStyle w:val="Heading4"/>
+      </w:pPr>
+      <w:bookmarkStart w:id="99" w:name="b-2"/>
+      <w:r>
+        <w:t xml:space="preserve">b</w:t>
+      </w:r>
+      <w:bookmarkEnd w:id="99"/>
+    </w:p>
+    <w:p>
+      <w:pPr>
+        <w:pStyle w:val="Heading5"/>
+      </w:pPr>
+      <w:bookmarkStart w:id="100" w:name="project-14"/>
+      <w:r>
+        <w:t xml:space="preserve">Project</w:t>
+      </w:r>
+      <w:bookmarkEnd w:id="100"/>
+    </w:p>
+    <w:p>
+      <w:pPr>
+        <w:pStyle w:val="FirstParagraph"/>
+      </w:pPr>
+      <w:r>
+        <w:t xml:space="preserve">It is the Project responsibility to train authorized Project individuals ensuring publicly accessible information does not contain nonpublic information.</w:t>
+      </w:r>
+    </w:p>
+    <w:p>
+      <w:pPr>
+        <w:pStyle w:val="Heading4"/>
+      </w:pPr>
+      <w:bookmarkStart w:id="101" w:name="c-1"/>
+      <w:r>
+        <w:t xml:space="preserve">c</w:t>
+      </w:r>
+      <w:bookmarkEnd w:id="101"/>
+    </w:p>
+    <w:p>
+      <w:pPr>
+        <w:pStyle w:val="Heading5"/>
+      </w:pPr>
+      <w:bookmarkStart w:id="102" w:name="project-15"/>
+      <w:r>
+        <w:t xml:space="preserve">Project</w:t>
+      </w:r>
+      <w:bookmarkEnd w:id="102"/>
+    </w:p>
+    <w:p>
+      <w:pPr>
+        <w:pStyle w:val="FirstParagraph"/>
+      </w:pPr>
+      <w:r>
+        <w:t xml:space="preserve">Authorized Project individuals review the proposed content of information prior to posting onto the publicly accessible information system to ensure that nonpublic information is not included.</w:t>
+      </w:r>
+    </w:p>
+    <w:p>
+      <w:pPr>
+        <w:pStyle w:val="BodyText"/>
+      </w:pPr>
+      <w:r>
+        <w:t xml:space="preserve">Project Users have been authorized for creation of publicly accessible content with publishing authority from an Administrator role. The publishing authority ensures the information being published does not contain nonpublic information.</w:t>
+      </w:r>
+    </w:p>
+    <w:p>
+      <w:pPr>
+        <w:pStyle w:val="Heading4"/>
+      </w:pPr>
+      <w:bookmarkStart w:id="103" w:name="d-1"/>
+      <w:r>
+        <w:t xml:space="preserve">d</w:t>
+      </w:r>
+      <w:bookmarkEnd w:id="103"/>
+    </w:p>
+    <w:p>
+      <w:pPr>
+        <w:pStyle w:val="Heading5"/>
+      </w:pPr>
+      <w:bookmarkStart w:id="104" w:name="project-16"/>
+      <w:r>
+        <w:t xml:space="preserve">Project</w:t>
+      </w:r>
+      <w:bookmarkEnd w:id="104"/>
+    </w:p>
+    <w:p>
+      <w:pPr>
+        <w:pStyle w:val="FirstParagraph"/>
+      </w:pPr>
+      <w:r>
+        <w:t xml:space="preserve">Authorized Project individuals review the content on the publicly accessible information system for nonpublic information at least every 365 days and removes such information.</w:t>
       </w:r>
     </w:p>
     <w:sectPr/>
@@ -2037,6 +3004,9 @@
     <w:abstractNumId w:val="991"/>
   </w:num>
   <w:num w:numId="1002">
+    <w:abstractNumId w:val="991"/>
+  </w:num>
+  <w:num w:numId="1003">
     <w:abstractNumId w:val="991"/>
   </w:num>
 </w:numbering>

</xml_diff>